<commit_message>
Finished initial rewrite of math formulations
</commit_message>
<xml_diff>
--- a/Dustin/OriginalWork/CameraSystemPaper/Fomulations.docx
+++ b/Dustin/OriginalWork/CameraSystemPaper/Fomulations.docx
@@ -8,6 +8,452 @@
       </w:r>
     </w:p>
     <w:p/>
+    <w:p>
+      <w:pPr>
+        <w:rPr>
+          <w:rFonts w:eastAsiaTheme="minorEastAsia"/>
+        </w:rPr>
+      </w:pPr>
+      <w:r>
+        <w:rPr>
+          <w:rFonts w:eastAsiaTheme="minorEastAsia"/>
+        </w:rPr>
+        <w:t>In our</w:t>
+      </w:r>
+      <w:r>
+        <w:rPr>
+          <w:rFonts w:eastAsiaTheme="minorEastAsia"/>
+        </w:rPr>
+        <w:t xml:space="preserve"> cognitive adaptation</w:t>
+      </w:r>
+      <w:r>
+        <w:rPr>
+          <w:rFonts w:eastAsiaTheme="minorEastAsia"/>
+        </w:rPr>
+        <w:t xml:space="preserve"> system, video is adapted when the available network bandwidth changes. As in \cite{DASH}, we estimate the link capacity </w:t>
+      </w:r>
+      <w:r>
+        <w:rPr>
+          <w:rFonts w:eastAsiaTheme="minorEastAsia"/>
+        </w:rPr>
+        <w:t xml:space="preserve">and alter segments based on the bandwidth. </w:t>
+      </w:r>
+      <w:r>
+        <w:rPr>
+          <w:rFonts w:eastAsiaTheme="minorEastAsia"/>
+        </w:rPr>
+        <w:t xml:space="preserve">The </w:t>
+      </w:r>
+      <w:r>
+        <w:rPr>
+          <w:rFonts w:eastAsiaTheme="minorEastAsia"/>
+        </w:rPr>
+        <w:t xml:space="preserve">multidimensional adaptation operation that we perform is dependent on </w:t>
+      </w:r>
+      <w:r>
+        <w:rPr>
+          <w:rFonts w:eastAsiaTheme="minorEastAsia"/>
+        </w:rPr>
+        <w:t>a</w:t>
+      </w:r>
+      <w:r>
+        <w:rPr>
+          <w:rFonts w:eastAsiaTheme="minorEastAsia"/>
+        </w:rPr>
+        <w:t xml:space="preserve"> </w:t>
+      </w:r>
+      <w:r>
+        <w:rPr>
+          <w:rFonts w:eastAsiaTheme="minorEastAsia"/>
+        </w:rPr>
+        <w:t xml:space="preserve">class label </w:t>
+      </w:r>
+      <w:r>
+        <w:rPr>
+          <w:rFonts w:eastAsiaTheme="minorEastAsia"/>
+        </w:rPr>
+        <w:t xml:space="preserve">predicted </w:t>
+      </w:r>
+      <w:r>
+        <w:rPr>
+          <w:rFonts w:eastAsiaTheme="minorEastAsia"/>
+        </w:rPr>
+        <w:t xml:space="preserve">at the time of adaptation. </w:t>
+      </w:r>
+      <w:r>
+        <w:rPr>
+          <w:rFonts w:eastAsiaTheme="minorEastAsia"/>
+        </w:rPr>
+        <w:t xml:space="preserve">In order to predict this label, we use two support vector machines </w:t>
+      </w:r>
+      <w:r>
+        <w:rPr>
+          <w:rFonts w:eastAsiaTheme="minorEastAsia"/>
+        </w:rPr>
+        <w:t>which</w:t>
+      </w:r>
+      <w:r>
+        <w:rPr>
+          <w:rFonts w:eastAsiaTheme="minorEastAsia"/>
+        </w:rPr>
+        <w:t xml:space="preserve"> learn the user’s perception </w:t>
+      </w:r>
+      <w:r>
+        <w:rPr>
+          <w:rFonts w:eastAsiaTheme="minorEastAsia"/>
+        </w:rPr>
+        <w:t>of the importance of frame rate, frame size, and SNR resolution under different contexts</w:t>
+      </w:r>
+      <w:r>
+        <w:rPr>
+          <w:rFonts w:eastAsiaTheme="minorEastAsia"/>
+        </w:rPr>
+        <w:t>.</w:t>
+      </w:r>
+      <w:r>
+        <w:rPr>
+          <w:rFonts w:eastAsiaTheme="minorEastAsia"/>
+        </w:rPr>
+        <w:t xml:space="preserve"> The context is determined based on features of the video and the streaming environment, such as network bandwidth and video content type. </w:t>
+      </w:r>
+      <w:r>
+        <w:rPr>
+          <w:rFonts w:eastAsiaTheme="minorEastAsia"/>
+        </w:rPr>
+        <w:t xml:space="preserve">The predicted label takes on values from 0 to 3, conveying the following information: </w:t>
+      </w:r>
+    </w:p>
+    <w:p>
+      <w:pPr>
+        <w:pStyle w:val="ListParagraph"/>
+        <w:numPr>
+          <w:ilvl w:val="0"/>
+          <w:numId w:val="1"/>
+        </w:numPr>
+        <w:rPr>
+          <w:rFonts w:eastAsiaTheme="minorEastAsia"/>
+        </w:rPr>
+      </w:pPr>
+      <w:r>
+        <w:rPr>
+          <w:rFonts w:eastAsiaTheme="minorEastAsia"/>
+        </w:rPr>
+        <w:t>Label 0: User weighs both frame rate and frame size of equal importance, while quality is of less importance</w:t>
+      </w:r>
+    </w:p>
+    <w:p>
+      <w:pPr>
+        <w:pStyle w:val="ListParagraph"/>
+        <w:numPr>
+          <w:ilvl w:val="0"/>
+          <w:numId w:val="1"/>
+        </w:numPr>
+        <w:rPr>
+          <w:rFonts w:eastAsiaTheme="minorEastAsia"/>
+        </w:rPr>
+      </w:pPr>
+      <w:r>
+        <w:rPr>
+          <w:rFonts w:eastAsiaTheme="minorEastAsia"/>
+        </w:rPr>
+        <w:t xml:space="preserve">Label 1: User weighs frame rate </w:t>
+      </w:r>
+      <w:r>
+        <w:rPr>
+          <w:rFonts w:eastAsiaTheme="minorEastAsia"/>
+        </w:rPr>
+        <w:t>as</w:t>
+      </w:r>
+      <w:r>
+        <w:rPr>
+          <w:rFonts w:eastAsiaTheme="minorEastAsia"/>
+        </w:rPr>
+        <w:t xml:space="preserve"> highest importance, with quality of secondary importance and size of least importance</w:t>
+      </w:r>
+    </w:p>
+    <w:p>
+      <w:pPr>
+        <w:pStyle w:val="ListParagraph"/>
+        <w:numPr>
+          <w:ilvl w:val="0"/>
+          <w:numId w:val="1"/>
+        </w:numPr>
+        <w:rPr>
+          <w:rFonts w:eastAsiaTheme="minorEastAsia"/>
+        </w:rPr>
+      </w:pPr>
+      <w:r>
+        <w:rPr>
+          <w:rFonts w:eastAsiaTheme="minorEastAsia"/>
+        </w:rPr>
+        <w:t xml:space="preserve">Label 2: User weighs frame size </w:t>
+      </w:r>
+      <w:r>
+        <w:rPr>
+          <w:rFonts w:eastAsiaTheme="minorEastAsia"/>
+        </w:rPr>
+        <w:t>as</w:t>
+      </w:r>
+      <w:r>
+        <w:rPr>
+          <w:rFonts w:eastAsiaTheme="minorEastAsia"/>
+        </w:rPr>
+        <w:t xml:space="preserve"> highest importance, with quality of secondary importance and frame rate of least importance</w:t>
+      </w:r>
+    </w:p>
+    <w:p>
+      <w:pPr>
+        <w:pStyle w:val="ListParagraph"/>
+        <w:numPr>
+          <w:ilvl w:val="0"/>
+          <w:numId w:val="1"/>
+        </w:numPr>
+        <w:rPr>
+          <w:rFonts w:eastAsiaTheme="minorEastAsia"/>
+        </w:rPr>
+      </w:pPr>
+      <w:r>
+        <w:rPr>
+          <w:rFonts w:eastAsiaTheme="minorEastAsia"/>
+        </w:rPr>
+        <w:t>Label 3: User weighs quality of highest importance, with frame size and rate of less importance</w:t>
+      </w:r>
+    </w:p>
+    <w:p>
+      <w:pPr>
+        <w:rPr>
+          <w:rFonts w:eastAsiaTheme="minorEastAsia"/>
+        </w:rPr>
+      </w:pPr>
+      <w:r>
+        <w:rPr>
+          <w:rFonts w:eastAsiaTheme="minorEastAsia"/>
+        </w:rPr>
+        <w:t xml:space="preserve">The motivation for using this model of labeling is that we </w:t>
+      </w:r>
+      <w:r>
+        <w:rPr>
+          <w:rFonts w:eastAsiaTheme="minorEastAsia"/>
+        </w:rPr>
+        <w:t>onl</w:t>
+      </w:r>
+      <w:r>
+        <w:rPr>
+          <w:rFonts w:eastAsiaTheme="minorEastAsia"/>
+        </w:rPr>
+        <w:t xml:space="preserve">y </w:t>
+      </w:r>
+      <w:r>
+        <w:rPr>
+          <w:rFonts w:eastAsiaTheme="minorEastAsia"/>
+        </w:rPr>
+        <w:t>desire</w:t>
+      </w:r>
+      <w:r>
+        <w:rPr>
+          <w:rFonts w:eastAsiaTheme="minorEastAsia"/>
+        </w:rPr>
+        <w:t xml:space="preserve"> to know the order of preference the user has for each video dimension</w:t>
+      </w:r>
+      <w:r>
+        <w:rPr>
+          <w:rFonts w:eastAsiaTheme="minorEastAsia"/>
+        </w:rPr>
+        <w:t>. With this information, we perform a simple calculation that will selectively alter the encoding parameters based on the user’s preference</w:t>
+      </w:r>
+      <w:r>
+        <w:rPr>
+          <w:rFonts w:eastAsiaTheme="minorEastAsia"/>
+        </w:rPr>
+        <w:t xml:space="preserve">. This will be highlighted in the discussion on multidimensional adaptation. </w:t>
+      </w:r>
+    </w:p>
+    <w:p>
+      <w:pPr>
+        <w:rPr>
+          <w:rFonts w:eastAsiaTheme="minorEastAsia"/>
+        </w:rPr>
+      </w:pPr>
+    </w:p>
+    <w:p>
+      <w:pPr>
+        <w:rPr>
+          <w:rFonts w:eastAsiaTheme="minorEastAsia"/>
+        </w:rPr>
+      </w:pPr>
+      <w:r>
+        <w:rPr>
+          <w:rFonts w:eastAsiaTheme="minorEastAsia"/>
+        </w:rPr>
+        <w:t xml:space="preserve">Our system determines the correct labels based on the quality, spatial, and temporal </w:t>
+      </w:r>
+      <w:r>
+        <w:rPr>
+          <w:rFonts w:eastAsiaTheme="minorEastAsia"/>
+        </w:rPr>
+        <w:t>resolution of the video when a training sample is recorded.</w:t>
+      </w:r>
+      <w:r>
+        <w:rPr>
+          <w:rFonts w:eastAsiaTheme="minorEastAsia"/>
+        </w:rPr>
+        <w:t xml:space="preserve"> For the purposes of this study, where the primary motivation was to show the utility of support vector machines in multidimensional video adaptation, we employ a heuristic in which these resolutions are inspected and the ground truth is </w:t>
+      </w:r>
+      <w:r>
+        <w:rPr>
+          <w:rFonts w:eastAsiaTheme="minorEastAsia"/>
+        </w:rPr>
+        <w:t>found</w:t>
+      </w:r>
+      <w:r>
+        <w:rPr>
+          <w:rFonts w:eastAsiaTheme="minorEastAsia"/>
+        </w:rPr>
+        <w:t xml:space="preserve"> by comparing them to a threshold value. For example, suppose the maximum frame size is CIF (352x288) and the maximum frame rate is 30fps.</w:t>
+      </w:r>
+      <w:r>
+        <w:rPr>
+          <w:rFonts w:eastAsiaTheme="minorEastAsia"/>
+        </w:rPr>
+        <w:t xml:space="preserve"> We can define the threshold to be half the max resolution value.</w:t>
+      </w:r>
+      <w:r>
+        <w:rPr>
+          <w:rFonts w:eastAsiaTheme="minorEastAsia"/>
+        </w:rPr>
+        <w:t xml:space="preserve"> </w:t>
+      </w:r>
+      <w:r>
+        <w:rPr>
+          <w:rFonts w:eastAsiaTheme="minorEastAsia"/>
+        </w:rPr>
+        <w:t>In this, i</w:t>
+      </w:r>
+      <w:r>
+        <w:rPr>
+          <w:rFonts w:eastAsiaTheme="minorEastAsia"/>
+        </w:rPr>
+        <w:t xml:space="preserve">f the user is viewing video at QCIF frame size and 30fps, they are given label 1 as defined above. In the same way, if they are viewing video at CIF frame size and at 15fps, they will be given label 2. </w:t>
+      </w:r>
+      <w:r>
+        <w:rPr>
+          <w:rFonts w:eastAsiaTheme="minorEastAsia"/>
+        </w:rPr>
+        <w:t>The remaining labels are determined in the same fashion</w:t>
+      </w:r>
+      <w:r>
+        <w:rPr>
+          <w:rFonts w:eastAsiaTheme="minorEastAsia"/>
+        </w:rPr>
+        <w:t>.</w:t>
+      </w:r>
+      <w:r>
+        <w:rPr>
+          <w:rFonts w:eastAsiaTheme="minorEastAsia"/>
+        </w:rPr>
+        <w:t xml:space="preserve"> </w:t>
+      </w:r>
+      <w:r>
+        <w:rPr>
+          <w:rFonts w:eastAsiaTheme="minorEastAsia"/>
+        </w:rPr>
+        <w:t xml:space="preserve"> </w:t>
+      </w:r>
+      <w:r>
+        <w:rPr>
+          <w:rFonts w:eastAsiaTheme="minorEastAsia"/>
+        </w:rPr>
+        <w:t>This method serves well for our purposes, and can be replaced in future studies by using an intelligent labeling scheme such as clustering.</w:t>
+      </w:r>
+      <w:r>
+        <w:rPr>
+          <w:rFonts w:eastAsiaTheme="minorEastAsia"/>
+        </w:rPr>
+        <w:t xml:space="preserve"> </w:t>
+      </w:r>
+    </w:p>
+    <w:p>
+      <w:pPr>
+        <w:rPr>
+          <w:rFonts w:eastAsiaTheme="minorEastAsia"/>
+        </w:rPr>
+      </w:pPr>
+    </w:p>
+    <w:p>
+      <w:pPr>
+        <w:rPr>
+          <w:rFonts w:eastAsiaTheme="minorEastAsia"/>
+        </w:rPr>
+      </w:pPr>
+      <w:r>
+        <w:rPr>
+          <w:rFonts w:eastAsiaTheme="minorEastAsia"/>
+        </w:rPr>
+        <w:t xml:space="preserve">The perceived </w:t>
+      </w:r>
+      <w:proofErr w:type="spellStart"/>
+      <w:r>
+        <w:rPr>
+          <w:rFonts w:eastAsiaTheme="minorEastAsia"/>
+        </w:rPr>
+        <w:t>QoE</w:t>
+      </w:r>
+      <w:proofErr w:type="spellEnd"/>
+      <w:r>
+        <w:rPr>
+          <w:rFonts w:eastAsiaTheme="minorEastAsia"/>
+        </w:rPr>
+        <w:t xml:space="preserve"> of a video stream is highly dependent on how the video adapts to changes in network capacity. Multidimensional video adaptation, in which the temporal, spatial, and quality resolution are subject to alteration, is essential for serving various users on disparate devices with individual preferences. </w:t>
+      </w:r>
+      <w:r>
+        <w:rPr>
+          <w:rFonts w:eastAsiaTheme="minorEastAsia"/>
+        </w:rPr>
+        <w:t xml:space="preserve">The multidimensional adaptation problem </w:t>
+      </w:r>
+      <w:r>
+        <w:rPr>
+          <w:rFonts w:eastAsiaTheme="minorEastAsia"/>
+        </w:rPr>
+        <w:t xml:space="preserve">in this study </w:t>
+      </w:r>
+      <w:r>
+        <w:rPr>
+          <w:rFonts w:eastAsiaTheme="minorEastAsia"/>
+        </w:rPr>
+        <w:t>is</w:t>
+      </w:r>
+      <w:r>
+        <w:rPr>
+          <w:rFonts w:eastAsiaTheme="minorEastAsia"/>
+        </w:rPr>
+        <w:t xml:space="preserve"> </w:t>
+      </w:r>
+      <w:r>
+        <w:rPr>
+          <w:rFonts w:eastAsiaTheme="minorEastAsia"/>
+        </w:rPr>
+        <w:t xml:space="preserve">characterized in </w:t>
+      </w:r>
+      <w:r>
+        <w:rPr>
+          <w:rFonts w:eastAsiaTheme="minorEastAsia"/>
+        </w:rPr>
+        <w:t>\cite{</w:t>
+      </w:r>
+      <w:r>
+        <w:t>wang2005classification}</w:t>
+      </w:r>
+      <w:r>
+        <w:rPr>
+          <w:rFonts w:eastAsiaTheme="minorEastAsia"/>
+        </w:rPr>
+        <w:t xml:space="preserve"> by the following</w:t>
+      </w:r>
+      <w:r>
+        <w:t>:</w:t>
+      </w:r>
+    </w:p>
     <w:p>
       <w:pPr>
         <w:rPr>
@@ -149,6 +595,20 @@
           <w:rFonts w:eastAsiaTheme="minorEastAsia"/>
         </w:rPr>
       </w:pPr>
+      <w:proofErr w:type="gramStart"/>
+      <w:r>
+        <w:rPr>
+          <w:rFonts w:eastAsiaTheme="minorEastAsia"/>
+        </w:rPr>
+        <w:t>where</w:t>
+      </w:r>
+      <w:proofErr w:type="gramEnd"/>
+      <w:r>
+        <w:rPr>
+          <w:rFonts w:eastAsiaTheme="minorEastAsia"/>
+        </w:rPr>
+        <w:t xml:space="preserve"> </w:t>
+      </w:r>
       <m:oMath>
         <m:r>
           <w:rPr>
@@ -161,82 +621,59 @@
         <w:rPr>
           <w:rFonts w:eastAsiaTheme="minorEastAsia"/>
         </w:rPr>
+        <w:t xml:space="preserve"> is a multidimensional adaptation function defined in the space </w:t>
+      </w:r>
+      <w:r>
+        <w:rPr>
+          <w:rFonts w:eastAsiaTheme="minorEastAsia"/>
+          <w:b/>
+        </w:rPr>
+        <w:t>A</w:t>
+      </w:r>
+      <w:r>
+        <w:rPr>
+          <w:rFonts w:eastAsiaTheme="minorEastAsia"/>
+        </w:rPr>
+        <w:t xml:space="preserve">. </w:t>
+      </w:r>
+      <w:r>
+        <w:rPr>
+          <w:rFonts w:eastAsiaTheme="minorEastAsia"/>
+        </w:rPr>
+        <w:t>This model</w:t>
+      </w:r>
+      <w:r>
+        <w:rPr>
+          <w:rFonts w:eastAsiaTheme="minorEastAsia"/>
+        </w:rPr>
+        <w:t xml:space="preserve"> states that the correc</w:t>
+      </w:r>
+      <w:r>
+        <w:rPr>
+          <w:rFonts w:eastAsiaTheme="minorEastAsia"/>
+        </w:rPr>
+        <w:t>t adaptation function to choose</w:t>
+      </w:r>
+      <w:r>
+        <w:rPr>
+          <w:rFonts w:eastAsiaTheme="minorEastAsia"/>
+        </w:rPr>
+        <w:t xml:space="preserve"> should maximize the </w:t>
+      </w:r>
+      <w:proofErr w:type="gramStart"/>
+      <w:r>
+        <w:rPr>
+          <w:rFonts w:eastAsiaTheme="minorEastAsia"/>
+        </w:rPr>
+        <w:t>utility</w:t>
+      </w:r>
+      <w:r>
+        <w:rPr>
+          <w:rFonts w:eastAsiaTheme="minorEastAsia"/>
+        </w:rPr>
         <w:t xml:space="preserve"> </w:t>
       </w:r>
-      <w:proofErr w:type="gramStart"/>
-      <w:r>
-        <w:rPr>
-          <w:rFonts w:eastAsiaTheme="minorEastAsia"/>
-        </w:rPr>
-        <w:t>is</w:t>
-      </w:r>
       <w:proofErr w:type="gramEnd"/>
-      <w:r>
-        <w:rPr>
-          <w:rFonts w:eastAsiaTheme="minorEastAsia"/>
-        </w:rPr>
-        <w:t xml:space="preserve"> a multidimensional adaptation function defined in the space </w:t>
-      </w:r>
-      <w:r>
-        <w:rPr>
-          <w:rFonts w:eastAsiaTheme="minorEastAsia"/>
-          <w:b/>
-        </w:rPr>
-        <w:t>A</w:t>
-      </w:r>
-      <w:r>
-        <w:rPr>
-          <w:rFonts w:eastAsiaTheme="minorEastAsia"/>
-        </w:rPr>
-        <w:t xml:space="preserve"> (it is a vector and each </w:t>
-      </w:r>
-      <m:oMath>
-        <m:sSub>
-          <m:sSubPr>
-            <m:ctrlPr>
-              <w:rPr>
-                <w:rFonts w:ascii="Cambria Math" w:eastAsiaTheme="minorEastAsia" w:hAnsi="Cambria Math"/>
-                <w:i/>
-              </w:rPr>
-            </m:ctrlPr>
-          </m:sSubPr>
-          <m:e>
-            <m:r>
-              <w:rPr>
-                <w:rFonts w:ascii="Cambria Math" w:eastAsiaTheme="minorEastAsia" w:hAnsi="Cambria Math"/>
-              </w:rPr>
-              <m:t>a</m:t>
-            </m:r>
-          </m:e>
-          <m:sub>
-            <m:r>
-              <w:rPr>
-                <w:rFonts w:ascii="Cambria Math" w:eastAsiaTheme="minorEastAsia" w:hAnsi="Cambria Math"/>
-              </w:rPr>
-              <m:t>i</m:t>
-            </m:r>
-          </m:sub>
-        </m:sSub>
-      </m:oMath>
-      <w:r>
-        <w:rPr>
-          <w:rFonts w:eastAsiaTheme="minorEastAsia"/>
-        </w:rPr>
-        <w:t xml:space="preserve"> represents a different adaptation operation). Essentially this equation states that the correct adaptation function to choose (as in, how to scale the video, which operation to choose, etc.) should maximize the </w:t>
-      </w:r>
-      <w:r>
-        <w:rPr>
-          <w:rFonts w:eastAsiaTheme="minorEastAsia"/>
-          <w:b/>
-        </w:rPr>
-        <w:t>utility</w:t>
-      </w:r>
-      <w:r>
-        <w:rPr>
-          <w:rFonts w:eastAsiaTheme="minorEastAsia"/>
-        </w:rPr>
-        <w:t xml:space="preserve"> (</w:t>
-      </w:r>
       <m:oMath>
         <m:r>
           <w:rPr>
@@ -249,20 +686,19 @@
         <w:rPr>
           <w:rFonts w:eastAsiaTheme="minorEastAsia"/>
         </w:rPr>
-        <w:t xml:space="preserve">), in our case being the perceived user experience </w:t>
-      </w:r>
-      <w:r>
-        <w:rPr>
-          <w:rFonts w:eastAsiaTheme="minorEastAsia"/>
-          <w:b/>
-        </w:rPr>
-        <w:t xml:space="preserve">or </w:t>
-      </w:r>
-      <w:r>
-        <w:rPr>
-          <w:rFonts w:eastAsiaTheme="minorEastAsia"/>
-        </w:rPr>
-        <w:t xml:space="preserve">the PSNR. The constraint </w:t>
+        <w:t>,</w:t>
+      </w:r>
+      <w:r>
+        <w:rPr>
+          <w:rFonts w:eastAsiaTheme="minorEastAsia"/>
+        </w:rPr>
+        <w:t xml:space="preserve"> which can be any metric that represents the quality of the user experience.</w:t>
+      </w:r>
+      <w:r>
+        <w:rPr>
+          <w:rFonts w:eastAsiaTheme="minorEastAsia"/>
+        </w:rPr>
+        <w:t xml:space="preserve"> The constraint </w:t>
       </w:r>
       <m:oMath>
         <m:sSub>
@@ -296,14 +732,44 @@
         <w:rPr>
           <w:rFonts w:eastAsiaTheme="minorEastAsia"/>
         </w:rPr>
-        <w:t xml:space="preserve"> is simply the available resource, in our case the bandwidth of the network, </w:t>
+        <w:t xml:space="preserve"> is simply the available resource, </w:t>
+      </w:r>
+      <w:r>
+        <w:rPr>
+          <w:rFonts w:eastAsiaTheme="minorEastAsia"/>
+        </w:rPr>
+        <w:t xml:space="preserve">in our case </w:t>
+      </w:r>
+      <w:r>
+        <w:rPr>
+          <w:rFonts w:eastAsiaTheme="minorEastAsia"/>
+        </w:rPr>
+        <w:t>being</w:t>
+      </w:r>
+      <w:r>
+        <w:rPr>
+          <w:rFonts w:eastAsiaTheme="minorEastAsia"/>
+        </w:rPr>
+        <w:t xml:space="preserve"> t</w:t>
+      </w:r>
+      <w:r>
+        <w:rPr>
+          <w:rFonts w:eastAsiaTheme="minorEastAsia"/>
+        </w:rPr>
+        <w:t xml:space="preserve">he bandwidth of the network, </w:t>
       </w:r>
       <w:proofErr w:type="gramStart"/>
       <w:r>
         <w:rPr>
           <w:rFonts w:eastAsiaTheme="minorEastAsia"/>
         </w:rPr>
-        <w:t xml:space="preserve">and </w:t>
+        <w:t>and</w:t>
+      </w:r>
+      <w:r>
+        <w:rPr>
+          <w:rFonts w:eastAsiaTheme="minorEastAsia"/>
+        </w:rPr>
+        <w:t xml:space="preserve"> </w:t>
       </w:r>
       <w:proofErr w:type="gramEnd"/>
       <m:oMath>
@@ -336,13 +802,38 @@
         <w:rPr>
           <w:rFonts w:eastAsiaTheme="minorEastAsia"/>
         </w:rPr>
-        <w:t xml:space="preserve">, the new resource requirement due to the adaptation, should be less than this. </w:t>
-      </w:r>
-      <w:r>
-        <w:rPr>
-          <w:rFonts w:eastAsiaTheme="minorEastAsia"/>
-        </w:rPr>
-        <w:t xml:space="preserve">This is essentially saying the same thing </w:t>
+        <w:t xml:space="preserve">, the new resource </w:t>
+      </w:r>
+      <w:r>
+        <w:rPr>
+          <w:rFonts w:eastAsiaTheme="minorEastAsia"/>
+        </w:rPr>
+        <w:lastRenderedPageBreak/>
+        <w:t>requirement due to the adap</w:t>
+      </w:r>
+      <w:r>
+        <w:rPr>
+          <w:rFonts w:eastAsiaTheme="minorEastAsia"/>
+        </w:rPr>
+        <w:t xml:space="preserve">tation, should be </w:t>
+      </w:r>
+      <w:r>
+        <w:rPr>
+          <w:rFonts w:eastAsiaTheme="minorEastAsia"/>
+        </w:rPr>
+        <w:t>strictly less than this</w:t>
+      </w:r>
+      <w:r>
+        <w:rPr>
+          <w:rFonts w:eastAsiaTheme="minorEastAsia"/>
+        </w:rPr>
+        <w:t xml:space="preserve">. </w:t>
+      </w:r>
+      <w:r>
+        <w:rPr>
+          <w:rFonts w:eastAsiaTheme="minorEastAsia"/>
+        </w:rPr>
+        <w:t xml:space="preserve">We can equally represent the constraint </w:t>
       </w:r>
       <w:proofErr w:type="gramStart"/>
       <w:r>
@@ -514,7 +1005,13 @@
         <w:rPr>
           <w:rFonts w:eastAsiaTheme="minorEastAsia"/>
         </w:rPr>
-        <w:t xml:space="preserve">The </w:t>
+        <w:t>We model</w:t>
+      </w:r>
+      <w:r>
+        <w:rPr>
+          <w:rFonts w:eastAsiaTheme="minorEastAsia"/>
+        </w:rPr>
+        <w:t xml:space="preserve"> </w:t>
       </w:r>
       <w:r>
         <w:rPr>
@@ -532,7 +1029,25 @@
         <w:rPr>
           <w:rFonts w:eastAsiaTheme="minorEastAsia"/>
         </w:rPr>
-        <w:t xml:space="preserve"> is then calculated as:</w:t>
+        <w:t xml:space="preserve"> in bits per pixel</w:t>
+      </w:r>
+      <w:r>
+        <w:rPr>
+          <w:rFonts w:eastAsiaTheme="minorEastAsia"/>
+        </w:rPr>
+        <w:t xml:space="preserve"> </w:t>
+      </w:r>
+      <w:r>
+        <w:rPr>
+          <w:rFonts w:eastAsiaTheme="minorEastAsia"/>
+        </w:rPr>
+        <w:t>as follows</w:t>
+      </w:r>
+      <w:r>
+        <w:rPr>
+          <w:rFonts w:eastAsiaTheme="minorEastAsia"/>
+        </w:rPr>
+        <w:t>:</w:t>
       </w:r>
     </w:p>
     <w:p>
@@ -554,13 +1069,7 @@
             <w:rPr>
               <w:rFonts w:ascii="Cambria Math" w:eastAsiaTheme="minorEastAsia" w:hAnsi="Cambria Math"/>
             </w:rPr>
-            <m:t>l</m:t>
-          </m:r>
-          <m:r>
-            <w:rPr>
-              <w:rFonts w:ascii="Cambria Math" w:eastAsiaTheme="minorEastAsia" w:hAnsi="Cambria Math"/>
-            </w:rPr>
-            <m:t>=</m:t>
+            <m:t>l=</m:t>
           </m:r>
           <m:f>
             <m:fPr>
@@ -584,13 +1093,7 @@
                 <w:rPr>
                   <w:rFonts w:ascii="Cambria Math" w:eastAsiaTheme="minorEastAsia" w:hAnsi="Cambria Math"/>
                 </w:rPr>
-                <m:t>w*h</m:t>
-              </m:r>
-              <m:r>
-                <w:rPr>
-                  <w:rFonts w:ascii="Cambria Math" w:eastAsiaTheme="minorEastAsia" w:hAnsi="Cambria Math"/>
-                </w:rPr>
-                <m:t>*s</m:t>
+                <m:t>w*h*s</m:t>
               </m:r>
             </m:den>
           </m:f>
@@ -711,11 +1214,19 @@
           <w:rFonts w:eastAsiaTheme="minorEastAsia"/>
         </w:rPr>
       </w:pPr>
-      <w:r>
-        <w:rPr>
-          <w:rFonts w:eastAsiaTheme="minorEastAsia"/>
-        </w:rPr>
-        <w:t>In our proposed solution, we select the spatial resolution (</w:t>
+      <w:proofErr w:type="gramStart"/>
+      <w:r>
+        <w:rPr>
+          <w:rFonts w:eastAsiaTheme="minorEastAsia"/>
+        </w:rPr>
+        <w:t>where</w:t>
+      </w:r>
+      <w:proofErr w:type="gramEnd"/>
+      <w:r>
+        <w:rPr>
+          <w:rFonts w:eastAsiaTheme="minorEastAsia"/>
+        </w:rPr>
+        <w:t xml:space="preserve"> </w:t>
       </w:r>
       <m:oMath>
         <m:r>
@@ -729,7 +1240,7 @@
         <w:rPr>
           <w:rFonts w:eastAsiaTheme="minorEastAsia"/>
         </w:rPr>
-        <w:t>) and temporal resolution (</w:t>
+        <w:t xml:space="preserve"> is the spatial resolution of the video after adaptation and </w:t>
       </w:r>
       <m:oMath>
         <m:r>
@@ -743,13 +1254,81 @@
         <w:rPr>
           <w:rFonts w:eastAsiaTheme="minorEastAsia"/>
         </w:rPr>
-        <w:t>) from a discrete set of values</w:t>
-      </w:r>
-      <w:r>
-        <w:rPr>
-          <w:rFonts w:eastAsiaTheme="minorEastAsia"/>
-        </w:rPr>
-        <w:t xml:space="preserve">, then calculate the value of </w:t>
+        <w:t xml:space="preserve"> is the temporal resolution after adaptation.</w:t>
+      </w:r>
+      <w:r>
+        <w:rPr>
+          <w:rFonts w:eastAsiaTheme="minorEastAsia"/>
+        </w:rPr>
+        <w:t xml:space="preserve"> In the adaptation operation</w:t>
+      </w:r>
+      <w:r>
+        <w:rPr>
+          <w:rFonts w:eastAsiaTheme="minorEastAsia"/>
+        </w:rPr>
+        <w:t>,</w:t>
+      </w:r>
+      <w:r>
+        <w:rPr>
+          <w:rFonts w:eastAsiaTheme="minorEastAsia"/>
+        </w:rPr>
+        <w:t xml:space="preserve"> </w:t>
+      </w:r>
+      <w:r>
+        <w:rPr>
+          <w:rFonts w:eastAsiaTheme="minorEastAsia"/>
+        </w:rPr>
+        <w:t>w</w:t>
+      </w:r>
+      <w:r>
+        <w:rPr>
+          <w:rFonts w:eastAsiaTheme="minorEastAsia"/>
+        </w:rPr>
+        <w:t xml:space="preserve">e select the spatial resolution </w:t>
+      </w:r>
+      <w:r>
+        <w:rPr>
+          <w:rFonts w:eastAsiaTheme="minorEastAsia"/>
+        </w:rPr>
+        <w:t>and temporal resolution</w:t>
+      </w:r>
+      <w:r>
+        <w:rPr>
+          <w:rFonts w:eastAsiaTheme="minorEastAsia"/>
+        </w:rPr>
+        <w:t xml:space="preserve"> from a discrete set of values</w:t>
+      </w:r>
+      <w:r>
+        <w:rPr>
+          <w:rFonts w:eastAsiaTheme="minorEastAsia"/>
+        </w:rPr>
+        <w:t xml:space="preserve">, </w:t>
+      </w:r>
+      <w:proofErr w:type="gramStart"/>
+      <w:r>
+        <w:rPr>
+          <w:rFonts w:eastAsiaTheme="minorEastAsia"/>
+        </w:rPr>
+        <w:t>then</w:t>
+      </w:r>
+      <w:proofErr w:type="gramEnd"/>
+      <w:r>
+        <w:rPr>
+          <w:rFonts w:eastAsiaTheme="minorEastAsia"/>
+        </w:rPr>
+        <w:t xml:space="preserve"> calculate the </w:t>
+      </w:r>
+      <w:r>
+        <w:rPr>
+          <w:rFonts w:eastAsiaTheme="minorEastAsia"/>
+        </w:rPr>
+        <w:t>quality resolution</w:t>
+      </w:r>
+      <w:r>
+        <w:rPr>
+          <w:rFonts w:eastAsiaTheme="minorEastAsia"/>
+        </w:rPr>
+        <w:t xml:space="preserve"> </w:t>
       </w:r>
       <m:oMath>
         <m:r>
@@ -795,7 +1374,13 @@
         <w:rPr>
           <w:rFonts w:eastAsiaTheme="minorEastAsia"/>
         </w:rPr>
-        <w:t xml:space="preserve">, respectively, where </w:t>
+        <w:t xml:space="preserve">, </w:t>
+      </w:r>
+      <w:r>
+        <w:rPr>
+          <w:rFonts w:eastAsiaTheme="minorEastAsia"/>
+        </w:rPr>
+        <w:t xml:space="preserve">where </w:t>
       </w:r>
       <m:oMath>
         <m:sSub>
@@ -829,8 +1414,16 @@
         <w:rPr>
           <w:rFonts w:eastAsiaTheme="minorEastAsia"/>
         </w:rPr>
-        <w:t xml:space="preserve"> is spatial resolution </w:t>
-      </w:r>
+        <w:t xml:space="preserve"> is spatial </w:t>
+      </w:r>
+      <w:proofErr w:type="gramStart"/>
+      <w:r>
+        <w:rPr>
+          <w:rFonts w:eastAsiaTheme="minorEastAsia"/>
+        </w:rPr>
+        <w:t xml:space="preserve">resolution </w:t>
+      </w:r>
+      <w:proofErr w:type="gramEnd"/>
       <m:oMath>
         <m:r>
           <w:rPr>
@@ -843,16 +1436,22 @@
         <w:rPr>
           <w:rFonts w:eastAsiaTheme="minorEastAsia"/>
         </w:rPr>
-        <w:t xml:space="preserve"> </w:t>
-      </w:r>
-      <w:proofErr w:type="gramStart"/>
-      <w:r>
-        <w:rPr>
-          <w:rFonts w:eastAsiaTheme="minorEastAsia"/>
-        </w:rPr>
-        <w:t xml:space="preserve">and </w:t>
-      </w:r>
-      <w:proofErr w:type="gramEnd"/>
+        <w:t xml:space="preserve">, </w:t>
+      </w:r>
+      <m:oMath>
+        <m:r>
+          <w:rPr>
+            <w:rFonts w:ascii="Cambria Math" w:eastAsiaTheme="minorEastAsia" w:hAnsi="Cambria Math"/>
+          </w:rPr>
+          <m:t>i=1…n</m:t>
+        </m:r>
+      </m:oMath>
+      <w:r>
+        <w:rPr>
+          <w:rFonts w:eastAsiaTheme="minorEastAsia"/>
+        </w:rPr>
+        <w:t xml:space="preserve"> and </w:t>
+      </w:r>
       <m:oMath>
         <m:sSub>
           <m:sSubPr>
@@ -868,7 +1467,7 @@
               <w:rPr>
                 <w:rFonts w:ascii="Cambria Math" w:eastAsiaTheme="minorEastAsia" w:hAnsi="Cambria Math"/>
               </w:rPr>
-              <m:t>c</m:t>
+              <m:t>s</m:t>
             </m:r>
           </m:e>
           <m:sub>
@@ -877,6 +1476,462 @@
                 <w:rFonts w:ascii="Cambria Math" w:eastAsiaTheme="minorEastAsia" w:hAnsi="Cambria Math"/>
               </w:rPr>
               <m:t>i</m:t>
+            </m:r>
+          </m:sub>
+        </m:sSub>
+      </m:oMath>
+      <w:r>
+        <w:rPr>
+          <w:rFonts w:eastAsiaTheme="minorEastAsia"/>
+        </w:rPr>
+        <w:t xml:space="preserve"> is temporal resolution </w:t>
+      </w:r>
+      <m:oMath>
+        <m:r>
+          <w:rPr>
+            <w:rFonts w:ascii="Cambria Math" w:eastAsiaTheme="minorEastAsia" w:hAnsi="Cambria Math"/>
+          </w:rPr>
+          <m:t>i</m:t>
+        </m:r>
+      </m:oMath>
+      <w:r>
+        <w:rPr>
+          <w:rFonts w:eastAsiaTheme="minorEastAsia"/>
+        </w:rPr>
+        <w:t xml:space="preserve">, </w:t>
+      </w:r>
+      <m:oMath>
+        <m:r>
+          <w:rPr>
+            <w:rFonts w:ascii="Cambria Math" w:eastAsiaTheme="minorEastAsia" w:hAnsi="Cambria Math"/>
+          </w:rPr>
+          <m:t>i=1…m</m:t>
+        </m:r>
+      </m:oMath>
+      <w:r>
+        <w:rPr>
+          <w:rFonts w:eastAsiaTheme="minorEastAsia"/>
+        </w:rPr>
+        <w:t>.</w:t>
+      </w:r>
+      <w:r>
+        <w:rPr>
+          <w:rFonts w:eastAsiaTheme="minorEastAsia"/>
+        </w:rPr>
+        <w:t xml:space="preserve"> We assume that </w:t>
+      </w:r>
+      <m:oMath>
+        <m:sSub>
+          <m:sSubPr>
+            <m:ctrlPr>
+              <w:rPr>
+                <w:rFonts w:ascii="Cambria Math" w:eastAsiaTheme="minorEastAsia" w:hAnsi="Cambria Math"/>
+                <w:i/>
+              </w:rPr>
+            </m:ctrlPr>
+          </m:sSubPr>
+          <m:e>
+            <m:r>
+              <w:rPr>
+                <w:rFonts w:ascii="Cambria Math" w:eastAsiaTheme="minorEastAsia" w:hAnsi="Cambria Math"/>
+              </w:rPr>
+              <m:t>R</m:t>
+            </m:r>
+          </m:e>
+          <m:sub>
+            <m:r>
+              <w:rPr>
+                <w:rFonts w:ascii="Cambria Math" w:eastAsiaTheme="minorEastAsia" w:hAnsi="Cambria Math"/>
+              </w:rPr>
+              <m:t>0</m:t>
+            </m:r>
+          </m:sub>
+        </m:sSub>
+      </m:oMath>
+      <w:r>
+        <w:rPr>
+          <w:rFonts w:eastAsiaTheme="minorEastAsia"/>
+        </w:rPr>
+        <w:t xml:space="preserve"> can be determined within a reasonable degree of accuracy. We then select a value for K, representing the percentage of available bandw</w:t>
+      </w:r>
+      <w:r>
+        <w:rPr>
+          <w:rFonts w:eastAsiaTheme="minorEastAsia"/>
+        </w:rPr>
+        <w:t>idth that is acceptable to fill</w:t>
+      </w:r>
+      <w:r>
+        <w:rPr>
+          <w:rFonts w:eastAsiaTheme="minorEastAsia"/>
+        </w:rPr>
+        <w:t xml:space="preserve"> and providing a bit budget that we use to optimize the video encoding parameters</w:t>
+      </w:r>
+      <w:r>
+        <w:rPr>
+          <w:rFonts w:eastAsiaTheme="minorEastAsia"/>
+        </w:rPr>
+        <w:t>.</w:t>
+      </w:r>
+      <w:r>
+        <w:rPr>
+          <w:rFonts w:eastAsiaTheme="minorEastAsia"/>
+        </w:rPr>
+        <w:t xml:space="preserve"> For this study</w:t>
+      </w:r>
+      <w:r>
+        <w:rPr>
+          <w:rFonts w:eastAsiaTheme="minorEastAsia"/>
+        </w:rPr>
+        <w:t xml:space="preserve"> we also define a </w:t>
+      </w:r>
+      <w:proofErr w:type="gramStart"/>
+      <w:r>
+        <w:rPr>
+          <w:rFonts w:eastAsiaTheme="minorEastAsia"/>
+        </w:rPr>
+        <w:t xml:space="preserve">value </w:t>
+      </w:r>
+      <w:proofErr w:type="gramEnd"/>
+      <m:oMath>
+        <m:sSub>
+          <m:sSubPr>
+            <m:ctrlPr>
+              <w:rPr>
+                <w:rFonts w:ascii="Cambria Math" w:eastAsiaTheme="minorEastAsia" w:hAnsi="Cambria Math"/>
+                <w:i/>
+              </w:rPr>
+            </m:ctrlPr>
+          </m:sSubPr>
+          <m:e>
+            <m:r>
+              <w:rPr>
+                <w:rFonts w:ascii="Cambria Math" w:eastAsiaTheme="minorEastAsia" w:hAnsi="Cambria Math"/>
+              </w:rPr>
+              <m:t>l</m:t>
+            </m:r>
+          </m:e>
+          <m:sub>
+            <m:r>
+              <w:rPr>
+                <w:rFonts w:ascii="Cambria Math" w:eastAsiaTheme="minorEastAsia" w:hAnsi="Cambria Math"/>
+              </w:rPr>
+              <m:t>target</m:t>
+            </m:r>
+          </m:sub>
+        </m:sSub>
+      </m:oMath>
+      <w:r>
+        <w:rPr>
+          <w:rFonts w:eastAsiaTheme="minorEastAsia"/>
+        </w:rPr>
+        <w:t xml:space="preserve">, being the </w:t>
+      </w:r>
+      <w:r>
+        <w:rPr>
+          <w:rFonts w:eastAsiaTheme="minorEastAsia"/>
+        </w:rPr>
+        <w:t xml:space="preserve">minimum </w:t>
+      </w:r>
+      <w:r>
+        <w:rPr>
+          <w:rFonts w:eastAsiaTheme="minorEastAsia"/>
+        </w:rPr>
+        <w:t xml:space="preserve">target bits per pixel. </w:t>
+      </w:r>
+      <w:r>
+        <w:rPr>
+          <w:rFonts w:eastAsiaTheme="minorEastAsia"/>
+        </w:rPr>
+        <w:t>This</w:t>
+      </w:r>
+      <w:r>
+        <w:rPr>
+          <w:rFonts w:eastAsiaTheme="minorEastAsia"/>
+        </w:rPr>
+        <w:t xml:space="preserve"> value </w:t>
+      </w:r>
+      <w:r>
+        <w:rPr>
+          <w:rFonts w:eastAsiaTheme="minorEastAsia"/>
+        </w:rPr>
+        <w:t xml:space="preserve">is selected </w:t>
+      </w:r>
+      <w:r>
+        <w:rPr>
+          <w:rFonts w:eastAsiaTheme="minorEastAsia"/>
+        </w:rPr>
+        <w:t>heuristically, but it can</w:t>
+      </w:r>
+      <w:r>
+        <w:rPr>
+          <w:rFonts w:eastAsiaTheme="minorEastAsia"/>
+        </w:rPr>
+        <w:t xml:space="preserve"> theoretically be configured or learned, representing the weight given to quality resolution.</w:t>
+      </w:r>
+      <w:r>
+        <w:rPr>
+          <w:rFonts w:eastAsiaTheme="minorEastAsia"/>
+        </w:rPr>
+        <w:t xml:space="preserve"> </w:t>
+      </w:r>
+      <w:r>
+        <w:rPr>
+          <w:rFonts w:eastAsiaTheme="minorEastAsia"/>
+        </w:rPr>
+        <w:t xml:space="preserve">To perform the correct adaptation operation, we use the class label predicted by our support vector machines. The </w:t>
+      </w:r>
+      <w:r>
+        <w:rPr>
+          <w:rFonts w:eastAsiaTheme="minorEastAsia"/>
+        </w:rPr>
+        <w:t>operations</w:t>
+      </w:r>
+      <w:r>
+        <w:rPr>
+          <w:rFonts w:eastAsiaTheme="minorEastAsia"/>
+        </w:rPr>
+        <w:t xml:space="preserve"> are defined below.</w:t>
+      </w:r>
+    </w:p>
+    <w:p>
+      <w:pPr>
+        <w:pStyle w:val="ListParagraph"/>
+        <w:numPr>
+          <w:ilvl w:val="0"/>
+          <w:numId w:val="2"/>
+        </w:numPr>
+        <w:rPr>
+          <w:rFonts w:eastAsiaTheme="minorEastAsia"/>
+        </w:rPr>
+      </w:pPr>
+      <m:oMath>
+        <m:sSub>
+          <m:sSubPr>
+            <m:ctrlPr>
+              <w:rPr>
+                <w:rFonts w:ascii="Cambria Math" w:eastAsiaTheme="minorEastAsia" w:hAnsi="Cambria Math"/>
+                <w:i/>
+              </w:rPr>
+            </m:ctrlPr>
+          </m:sSubPr>
+          <m:e>
+            <m:r>
+              <w:rPr>
+                <w:rFonts w:ascii="Cambria Math" w:eastAsiaTheme="minorEastAsia" w:hAnsi="Cambria Math"/>
+              </w:rPr>
+              <m:t>a</m:t>
+            </m:r>
+          </m:e>
+          <m:sub>
+            <m:r>
+              <w:rPr>
+                <w:rFonts w:ascii="Cambria Math" w:eastAsiaTheme="minorEastAsia" w:hAnsi="Cambria Math"/>
+              </w:rPr>
+              <m:t>0</m:t>
+            </m:r>
+          </m:sub>
+        </m:sSub>
+      </m:oMath>
+      <w:r>
+        <w:rPr>
+          <w:rFonts w:eastAsiaTheme="minorEastAsia"/>
+        </w:rPr>
+        <w:t xml:space="preserve">: Select </w:t>
+      </w:r>
+      <m:oMath>
+        <m:sSub>
+          <m:sSubPr>
+            <m:ctrlPr>
+              <w:rPr>
+                <w:rFonts w:ascii="Cambria Math" w:eastAsiaTheme="minorEastAsia" w:hAnsi="Cambria Math"/>
+                <w:i/>
+              </w:rPr>
+            </m:ctrlPr>
+          </m:sSubPr>
+          <m:e>
+            <m:r>
+              <w:rPr>
+                <w:rFonts w:ascii="Cambria Math" w:eastAsiaTheme="minorEastAsia" w:hAnsi="Cambria Math"/>
+              </w:rPr>
+              <m:t>c</m:t>
+            </m:r>
+          </m:e>
+          <m:sub>
+            <m:r>
+              <w:rPr>
+                <w:rFonts w:ascii="Cambria Math" w:eastAsiaTheme="minorEastAsia" w:hAnsi="Cambria Math"/>
+              </w:rPr>
+              <m:t>n</m:t>
+            </m:r>
+          </m:sub>
+        </m:sSub>
+      </m:oMath>
+      <w:r>
+        <w:rPr>
+          <w:rFonts w:eastAsiaTheme="minorEastAsia"/>
+        </w:rPr>
+        <w:t xml:space="preserve"> and </w:t>
+      </w:r>
+      <m:oMath>
+        <m:sSub>
+          <m:sSubPr>
+            <m:ctrlPr>
+              <w:rPr>
+                <w:rFonts w:ascii="Cambria Math" w:eastAsiaTheme="minorEastAsia" w:hAnsi="Cambria Math"/>
+                <w:i/>
+              </w:rPr>
+            </m:ctrlPr>
+          </m:sSubPr>
+          <m:e>
+            <m:r>
+              <w:rPr>
+                <w:rFonts w:ascii="Cambria Math" w:eastAsiaTheme="minorEastAsia" w:hAnsi="Cambria Math"/>
+              </w:rPr>
+              <m:t>s</m:t>
+            </m:r>
+          </m:e>
+          <m:sub>
+            <m:r>
+              <w:rPr>
+                <w:rFonts w:ascii="Cambria Math" w:eastAsiaTheme="minorEastAsia" w:hAnsi="Cambria Math"/>
+              </w:rPr>
+              <m:t>m</m:t>
+            </m:r>
+          </m:sub>
+        </m:sSub>
+      </m:oMath>
+      <w:r>
+        <w:rPr>
+          <w:rFonts w:eastAsiaTheme="minorEastAsia"/>
+        </w:rPr>
+        <w:t xml:space="preserve">, </w:t>
+      </w:r>
+      <m:oMath>
+        <m:r>
+          <w:rPr>
+            <w:rFonts w:ascii="Cambria Math" w:eastAsiaTheme="minorEastAsia" w:hAnsi="Cambria Math"/>
+          </w:rPr>
+          <m:t>l</m:t>
+        </m:r>
+      </m:oMath>
+      <w:r>
+        <w:rPr>
+          <w:rFonts w:eastAsiaTheme="minorEastAsia"/>
+        </w:rPr>
+        <w:t xml:space="preserve"> is calculated using equation (above)</w:t>
+      </w:r>
+    </w:p>
+    <w:p>
+      <w:pPr>
+        <w:pStyle w:val="ListParagraph"/>
+        <w:numPr>
+          <w:ilvl w:val="0"/>
+          <w:numId w:val="2"/>
+        </w:numPr>
+        <w:rPr>
+          <w:rFonts w:eastAsiaTheme="minorEastAsia"/>
+        </w:rPr>
+      </w:pPr>
+      <m:oMath>
+        <m:sSub>
+          <m:sSubPr>
+            <m:ctrlPr>
+              <w:rPr>
+                <w:rFonts w:ascii="Cambria Math" w:eastAsiaTheme="minorEastAsia" w:hAnsi="Cambria Math"/>
+                <w:i/>
+              </w:rPr>
+            </m:ctrlPr>
+          </m:sSubPr>
+          <m:e>
+            <m:r>
+              <w:rPr>
+                <w:rFonts w:ascii="Cambria Math" w:eastAsiaTheme="minorEastAsia" w:hAnsi="Cambria Math"/>
+              </w:rPr>
+              <m:t>a</m:t>
+            </m:r>
+          </m:e>
+          <m:sub>
+            <m:r>
+              <w:rPr>
+                <w:rFonts w:ascii="Cambria Math" w:eastAsiaTheme="minorEastAsia" w:hAnsi="Cambria Math"/>
+              </w:rPr>
+              <m:t>1</m:t>
+            </m:r>
+          </m:sub>
+        </m:sSub>
+      </m:oMath>
+      <w:r>
+        <w:rPr>
+          <w:rFonts w:eastAsiaTheme="minorEastAsia"/>
+        </w:rPr>
+        <w:t xml:space="preserve">: Select </w:t>
+      </w:r>
+      <m:oMath>
+        <m:sSub>
+          <m:sSubPr>
+            <m:ctrlPr>
+              <w:rPr>
+                <w:rFonts w:ascii="Cambria Math" w:eastAsiaTheme="minorEastAsia" w:hAnsi="Cambria Math"/>
+                <w:i/>
+              </w:rPr>
+            </m:ctrlPr>
+          </m:sSubPr>
+          <m:e>
+            <m:r>
+              <w:rPr>
+                <w:rFonts w:ascii="Cambria Math" w:eastAsiaTheme="minorEastAsia" w:hAnsi="Cambria Math"/>
+              </w:rPr>
+              <m:t>s=s</m:t>
+            </m:r>
+          </m:e>
+          <m:sub>
+            <m:r>
+              <w:rPr>
+                <w:rFonts w:ascii="Cambria Math" w:eastAsiaTheme="minorEastAsia" w:hAnsi="Cambria Math"/>
+              </w:rPr>
+              <m:t>m</m:t>
+            </m:r>
+          </m:sub>
+        </m:sSub>
+      </m:oMath>
+      <w:r>
+        <w:rPr>
+          <w:rFonts w:eastAsiaTheme="minorEastAsia"/>
+        </w:rPr>
+        <w:t xml:space="preserve"> </w:t>
+      </w:r>
+      <w:proofErr w:type="gramStart"/>
+      <w:r>
+        <w:rPr>
+          <w:rFonts w:eastAsiaTheme="minorEastAsia"/>
+        </w:rPr>
+        <w:t xml:space="preserve">and </w:t>
+      </w:r>
+      <w:proofErr w:type="gramEnd"/>
+      <m:oMath>
+        <m:sSub>
+          <m:sSubPr>
+            <m:ctrlPr>
+              <w:rPr>
+                <w:rFonts w:ascii="Cambria Math" w:eastAsiaTheme="minorEastAsia" w:hAnsi="Cambria Math"/>
+                <w:i/>
+              </w:rPr>
+            </m:ctrlPr>
+          </m:sSubPr>
+          <m:e>
+            <m:r>
+              <w:rPr>
+                <w:rFonts w:ascii="Cambria Math" w:eastAsiaTheme="minorEastAsia" w:hAnsi="Cambria Math"/>
+              </w:rPr>
+              <m:t>l=l</m:t>
+            </m:r>
+          </m:e>
+          <m:sub>
+            <m:r>
+              <w:rPr>
+                <w:rFonts w:ascii="Cambria Math" w:eastAsiaTheme="minorEastAsia" w:hAnsi="Cambria Math"/>
+              </w:rPr>
+              <m:t>target</m:t>
             </m:r>
           </m:sub>
         </m:sSub>
@@ -884,8 +1939,28 @@
           <w:rPr>
             <w:rFonts w:ascii="Cambria Math" w:eastAsiaTheme="minorEastAsia" w:hAnsi="Cambria Math"/>
           </w:rPr>
-          <m:t>=</m:t>
+          <m:t xml:space="preserve"> </m:t>
         </m:r>
+      </m:oMath>
+      <w:r>
+        <w:rPr>
+          <w:rFonts w:eastAsiaTheme="minorEastAsia"/>
+        </w:rPr>
+        <w:t>;</w:t>
+      </w:r>
+      <w:r>
+        <w:rPr>
+          <w:rFonts w:eastAsiaTheme="minorEastAsia"/>
+        </w:rPr>
+        <w:t xml:space="preserve"> maximize</w:t>
+      </w:r>
+      <w:r>
+        <w:rPr>
+          <w:rFonts w:eastAsiaTheme="minorEastAsia"/>
+        </w:rPr>
+        <w:t xml:space="preserve"> </w:t>
+      </w:r>
+      <m:oMath>
         <m:sSub>
           <m:sSubPr>
             <m:ctrlPr>
@@ -900,7 +1975,7 @@
               <w:rPr>
                 <w:rFonts w:ascii="Cambria Math" w:eastAsiaTheme="minorEastAsia" w:hAnsi="Cambria Math"/>
               </w:rPr>
-              <m:t>w</m:t>
+              <m:t>c</m:t>
             </m:r>
           </m:e>
           <m:sub>
@@ -908,7 +1983,41 @@
               <w:rPr>
                 <w:rFonts w:ascii="Cambria Math" w:eastAsiaTheme="minorEastAsia" w:hAnsi="Cambria Math"/>
               </w:rPr>
-              <m:t>i</m:t>
+              <m:t>k</m:t>
+            </m:r>
+          </m:sub>
+        </m:sSub>
+      </m:oMath>
+      <w:r>
+        <w:rPr>
+          <w:rFonts w:eastAsiaTheme="minorEastAsia"/>
+        </w:rPr>
+        <w:t xml:space="preserve"> such that </w:t>
+      </w:r>
+      <m:oMath>
+        <m:sSub>
+          <m:sSubPr>
+            <m:ctrlPr>
+              <w:rPr>
+                <w:rFonts w:ascii="Cambria Math" w:eastAsiaTheme="minorEastAsia" w:hAnsi="Cambria Math"/>
+                <w:i/>
+              </w:rPr>
+            </m:ctrlPr>
+          </m:sSubPr>
+          <m:e>
+            <m:r>
+              <w:rPr>
+                <w:rFonts w:ascii="Cambria Math" w:eastAsiaTheme="minorEastAsia" w:hAnsi="Cambria Math"/>
+              </w:rPr>
+              <m:t>w</m:t>
+            </m:r>
+          </m:e>
+          <m:sub>
+            <m:r>
+              <w:rPr>
+                <w:rFonts w:ascii="Cambria Math" w:eastAsiaTheme="minorEastAsia" w:hAnsi="Cambria Math"/>
+              </w:rPr>
+              <m:t>k</m:t>
             </m:r>
           </m:sub>
         </m:sSub>
@@ -940,249 +2049,7 @@
               <w:rPr>
                 <w:rFonts w:ascii="Cambria Math" w:eastAsiaTheme="minorEastAsia" w:hAnsi="Cambria Math"/>
               </w:rPr>
-              <m:t>i</m:t>
-            </m:r>
-          </m:sub>
-        </m:sSub>
-      </m:oMath>
-      <w:r>
-        <w:rPr>
-          <w:rFonts w:eastAsiaTheme="minorEastAsia"/>
-        </w:rPr>
-        <w:t xml:space="preserve">, and </w:t>
-      </w:r>
-      <m:oMath>
-        <m:sSub>
-          <m:sSubPr>
-            <m:ctrlPr>
-              <w:rPr>
-                <w:rFonts w:ascii="Cambria Math" w:eastAsiaTheme="minorEastAsia" w:hAnsi="Cambria Math"/>
-                <w:i/>
-              </w:rPr>
-            </m:ctrlPr>
-          </m:sSubPr>
-          <m:e>
-            <m:r>
-              <w:rPr>
-                <w:rFonts w:ascii="Cambria Math" w:eastAsiaTheme="minorEastAsia" w:hAnsi="Cambria Math"/>
-              </w:rPr>
-              <m:t>s</m:t>
-            </m:r>
-          </m:e>
-          <m:sub>
-            <m:r>
-              <w:rPr>
-                <w:rFonts w:ascii="Cambria Math" w:eastAsiaTheme="minorEastAsia" w:hAnsi="Cambria Math"/>
-              </w:rPr>
-              <m:t>i</m:t>
-            </m:r>
-          </m:sub>
-        </m:sSub>
-      </m:oMath>
-      <w:r>
-        <w:rPr>
-          <w:rFonts w:eastAsiaTheme="minorEastAsia"/>
-        </w:rPr>
-        <w:t xml:space="preserve"> is temporal resolution </w:t>
-      </w:r>
-      <m:oMath>
-        <m:r>
-          <w:rPr>
-            <w:rFonts w:ascii="Cambria Math" w:eastAsiaTheme="minorEastAsia" w:hAnsi="Cambria Math"/>
-          </w:rPr>
-          <m:t>i</m:t>
-        </m:r>
-      </m:oMath>
-      <w:r>
-        <w:rPr>
-          <w:rFonts w:eastAsiaTheme="minorEastAsia"/>
-        </w:rPr>
-        <w:t>.</w:t>
-      </w:r>
-      <w:r>
-        <w:rPr>
-          <w:rFonts w:eastAsiaTheme="minorEastAsia"/>
-        </w:rPr>
-        <w:t xml:space="preserve"> We assume that </w:t>
-      </w:r>
-      <m:oMath>
-        <m:sSub>
-          <m:sSubPr>
-            <m:ctrlPr>
-              <w:rPr>
-                <w:rFonts w:ascii="Cambria Math" w:eastAsiaTheme="minorEastAsia" w:hAnsi="Cambria Math"/>
-                <w:i/>
-              </w:rPr>
-            </m:ctrlPr>
-          </m:sSubPr>
-          <m:e>
-            <m:r>
-              <w:rPr>
-                <w:rFonts w:ascii="Cambria Math" w:eastAsiaTheme="minorEastAsia" w:hAnsi="Cambria Math"/>
-              </w:rPr>
-              <m:t>R</m:t>
-            </m:r>
-          </m:e>
-          <m:sub>
-            <m:r>
-              <w:rPr>
-                <w:rFonts w:ascii="Cambria Math" w:eastAsiaTheme="minorEastAsia" w:hAnsi="Cambria Math"/>
-              </w:rPr>
-              <m:t>0</m:t>
-            </m:r>
-          </m:sub>
-        </m:sSub>
-      </m:oMath>
-      <w:r>
-        <w:rPr>
-          <w:rFonts w:eastAsiaTheme="minorEastAsia"/>
-        </w:rPr>
-        <w:t xml:space="preserve"> can be determined within a reasonable degree of accuracy. We then heuristically select a value for K, representing the percentage of available bandwidth that is acceptable to fill. This allows us to select values from </w:t>
-      </w:r>
-      <w:r>
-        <w:rPr>
-          <w:rFonts w:eastAsiaTheme="minorEastAsia"/>
-          <w:b/>
-        </w:rPr>
-        <w:t>C</w:t>
-      </w:r>
-      <w:r>
-        <w:rPr>
-          <w:rFonts w:eastAsiaTheme="minorEastAsia"/>
-        </w:rPr>
-        <w:t xml:space="preserve"> and </w:t>
-      </w:r>
-      <w:r>
-        <w:rPr>
-          <w:rFonts w:eastAsiaTheme="minorEastAsia"/>
-          <w:b/>
-        </w:rPr>
-        <w:t>S</w:t>
-      </w:r>
-      <w:r>
-        <w:rPr>
-          <w:rFonts w:eastAsiaTheme="minorEastAsia"/>
-        </w:rPr>
-        <w:t xml:space="preserve"> that will fulfill the utility </w:t>
-      </w:r>
-      <m:oMath>
-        <m:r>
-          <w:rPr>
-            <w:rFonts w:ascii="Cambria Math" w:eastAsiaTheme="minorEastAsia" w:hAnsi="Cambria Math"/>
-          </w:rPr>
-          <m:t>U(a)</m:t>
-        </m:r>
-      </m:oMath>
-      <w:r>
-        <w:rPr>
-          <w:rFonts w:eastAsiaTheme="minorEastAsia"/>
-        </w:rPr>
-        <w:t xml:space="preserve"> based on the user’s preferences.</w:t>
-      </w:r>
-    </w:p>
-    <w:p>
-      <w:pPr>
-        <w:rPr>
-          <w:rFonts w:eastAsiaTheme="minorEastAsia"/>
-        </w:rPr>
-      </w:pPr>
-    </w:p>
-    <w:p>
-      <w:pPr>
-        <w:rPr>
-          <w:rFonts w:eastAsiaTheme="minorEastAsia"/>
-        </w:rPr>
-      </w:pPr>
-      <w:r>
-        <w:rPr>
-          <w:rFonts w:eastAsiaTheme="minorEastAsia"/>
-        </w:rPr>
-        <w:t xml:space="preserve">To satisfy </w:t>
-      </w:r>
-      <w:r>
-        <w:rPr>
-          <w:rFonts w:eastAsiaTheme="minorEastAsia"/>
-        </w:rPr>
-        <w:t xml:space="preserve">equation </w:t>
-      </w:r>
-      <w:r>
-        <w:rPr>
-          <w:rFonts w:eastAsiaTheme="minorEastAsia"/>
-        </w:rPr>
-        <w:t xml:space="preserve">(utility equation), we use the </w:t>
-      </w:r>
-      <w:r>
-        <w:rPr>
-          <w:rFonts w:eastAsiaTheme="minorEastAsia"/>
-        </w:rPr>
-        <w:t xml:space="preserve">user’s class </w:t>
-      </w:r>
-      <w:r>
-        <w:rPr>
-          <w:rFonts w:eastAsiaTheme="minorEastAsia"/>
-        </w:rPr>
-        <w:t xml:space="preserve">as </w:t>
-      </w:r>
-      <w:r>
-        <w:rPr>
-          <w:rFonts w:eastAsiaTheme="minorEastAsia"/>
-        </w:rPr>
-        <w:t>determined by their profile</w:t>
-      </w:r>
-      <w:r>
-        <w:rPr>
-          <w:rFonts w:eastAsiaTheme="minorEastAsia"/>
-        </w:rPr>
-        <w:t>.</w:t>
-      </w:r>
-      <w:r>
-        <w:rPr>
-          <w:rFonts w:eastAsiaTheme="minorEastAsia"/>
-        </w:rPr>
-        <w:t xml:space="preserve"> </w:t>
-      </w:r>
-      <w:r>
-        <w:rPr>
-          <w:rFonts w:eastAsiaTheme="minorEastAsia"/>
-        </w:rPr>
-        <w:t>With four possible classes, we have</w:t>
-      </w:r>
-      <w:r>
-        <w:rPr>
-          <w:rFonts w:eastAsiaTheme="minorEastAsia"/>
-        </w:rPr>
-        <w:t xml:space="preserve"> four adaptation operations </w:t>
-      </w:r>
-      <m:oMath>
-        <m:r>
-          <w:rPr>
-            <w:rFonts w:ascii="Cambria Math" w:eastAsiaTheme="minorEastAsia" w:hAnsi="Cambria Math"/>
-          </w:rPr>
-          <m:t>{</m:t>
-        </m:r>
-        <m:sSub>
-          <m:sSubPr>
-            <m:ctrlPr>
-              <w:rPr>
-                <w:rFonts w:ascii="Cambria Math" w:eastAsiaTheme="minorEastAsia" w:hAnsi="Cambria Math"/>
-                <w:i/>
-              </w:rPr>
-            </m:ctrlPr>
-          </m:sSubPr>
-          <m:e>
-            <m:r>
-              <w:rPr>
-                <w:rFonts w:ascii="Cambria Math" w:eastAsiaTheme="minorEastAsia" w:hAnsi="Cambria Math"/>
-              </w:rPr>
-              <m:t>a</m:t>
-            </m:r>
-          </m:e>
-          <m:sub>
-            <m:r>
-              <w:rPr>
-                <w:rFonts w:ascii="Cambria Math" w:eastAsiaTheme="minorEastAsia" w:hAnsi="Cambria Math"/>
-              </w:rPr>
-              <m:t>1</m:t>
+              <m:t>k</m:t>
             </m:r>
           </m:sub>
         </m:sSub>
@@ -1190,7 +2057,195 @@
           <w:rPr>
             <w:rFonts w:ascii="Cambria Math" w:eastAsiaTheme="minorEastAsia" w:hAnsi="Cambria Math"/>
           </w:rPr>
-          <m:t>,</m:t>
+          <m:t>*l≤</m:t>
+        </m:r>
+        <m:f>
+          <m:fPr>
+            <m:ctrlPr>
+              <w:rPr>
+                <w:rFonts w:ascii="Cambria Math" w:eastAsiaTheme="minorEastAsia" w:hAnsi="Cambria Math"/>
+                <w:i/>
+              </w:rPr>
+            </m:ctrlPr>
+          </m:fPr>
+          <m:num>
+            <m:r>
+              <w:rPr>
+                <w:rFonts w:ascii="Cambria Math" w:eastAsiaTheme="minorEastAsia" w:hAnsi="Cambria Math"/>
+              </w:rPr>
+              <m:t>β</m:t>
+            </m:r>
+          </m:num>
+          <m:den>
+            <m:r>
+              <w:rPr>
+                <w:rFonts w:ascii="Cambria Math" w:eastAsiaTheme="minorEastAsia" w:hAnsi="Cambria Math"/>
+              </w:rPr>
+              <m:t>s</m:t>
+            </m:r>
+          </m:den>
+        </m:f>
+      </m:oMath>
+      <w:r>
+        <w:rPr>
+          <w:rFonts w:eastAsiaTheme="minorEastAsia"/>
+        </w:rPr>
+        <w:t xml:space="preserve">. If none exists, select </w:t>
+      </w:r>
+      <m:oMath>
+        <m:sSub>
+          <m:sSubPr>
+            <m:ctrlPr>
+              <w:rPr>
+                <w:rFonts w:ascii="Cambria Math" w:eastAsiaTheme="minorEastAsia" w:hAnsi="Cambria Math"/>
+                <w:i/>
+              </w:rPr>
+            </m:ctrlPr>
+          </m:sSubPr>
+          <m:e>
+            <m:r>
+              <w:rPr>
+                <w:rFonts w:ascii="Cambria Math" w:eastAsiaTheme="minorEastAsia" w:hAnsi="Cambria Math"/>
+              </w:rPr>
+              <m:t>c</m:t>
+            </m:r>
+          </m:e>
+          <m:sub>
+            <m:r>
+              <w:rPr>
+                <w:rFonts w:ascii="Cambria Math" w:eastAsiaTheme="minorEastAsia" w:hAnsi="Cambria Math"/>
+              </w:rPr>
+              <m:t>0</m:t>
+            </m:r>
+          </m:sub>
+        </m:sSub>
+      </m:oMath>
+      <w:r>
+        <w:rPr>
+          <w:rFonts w:eastAsiaTheme="minorEastAsia"/>
+        </w:rPr>
+        <w:t xml:space="preserve"> and calculate </w:t>
+      </w:r>
+      <m:oMath>
+        <m:r>
+          <w:rPr>
+            <w:rFonts w:ascii="Cambria Math" w:eastAsiaTheme="minorEastAsia" w:hAnsi="Cambria Math"/>
+          </w:rPr>
+          <m:t>l</m:t>
+        </m:r>
+      </m:oMath>
+      <w:r>
+        <w:rPr>
+          <w:rFonts w:eastAsiaTheme="minorEastAsia"/>
+        </w:rPr>
+        <w:t xml:space="preserve"> using equation (above)</w:t>
+      </w:r>
+    </w:p>
+    <w:p>
+      <w:pPr>
+        <w:pStyle w:val="ListParagraph"/>
+        <w:numPr>
+          <w:ilvl w:val="0"/>
+          <w:numId w:val="2"/>
+        </w:numPr>
+        <w:rPr>
+          <w:rFonts w:eastAsiaTheme="minorEastAsia"/>
+        </w:rPr>
+      </w:pPr>
+      <m:oMath>
+        <m:sSub>
+          <m:sSubPr>
+            <m:ctrlPr>
+              <w:rPr>
+                <w:rFonts w:ascii="Cambria Math" w:eastAsiaTheme="minorEastAsia" w:hAnsi="Cambria Math"/>
+                <w:i/>
+              </w:rPr>
+            </m:ctrlPr>
+          </m:sSubPr>
+          <m:e>
+            <m:r>
+              <w:rPr>
+                <w:rFonts w:ascii="Cambria Math" w:eastAsiaTheme="minorEastAsia" w:hAnsi="Cambria Math"/>
+              </w:rPr>
+              <m:t>a</m:t>
+            </m:r>
+          </m:e>
+          <m:sub>
+            <m:r>
+              <w:rPr>
+                <w:rFonts w:ascii="Cambria Math" w:eastAsiaTheme="minorEastAsia" w:hAnsi="Cambria Math"/>
+              </w:rPr>
+              <m:t>2</m:t>
+            </m:r>
+          </m:sub>
+        </m:sSub>
+      </m:oMath>
+      <w:r>
+        <w:rPr>
+          <w:rFonts w:eastAsiaTheme="minorEastAsia"/>
+        </w:rPr>
+        <w:t xml:space="preserve">: Select </w:t>
+      </w:r>
+      <m:oMath>
+        <m:sSub>
+          <m:sSubPr>
+            <m:ctrlPr>
+              <w:rPr>
+                <w:rFonts w:ascii="Cambria Math" w:eastAsiaTheme="minorEastAsia" w:hAnsi="Cambria Math"/>
+                <w:i/>
+              </w:rPr>
+            </m:ctrlPr>
+          </m:sSubPr>
+          <m:e>
+            <m:r>
+              <w:rPr>
+                <w:rFonts w:ascii="Cambria Math" w:eastAsiaTheme="minorEastAsia" w:hAnsi="Cambria Math"/>
+              </w:rPr>
+              <m:t>c=c</m:t>
+            </m:r>
+          </m:e>
+          <m:sub>
+            <m:r>
+              <w:rPr>
+                <w:rFonts w:ascii="Cambria Math" w:eastAsiaTheme="minorEastAsia" w:hAnsi="Cambria Math"/>
+              </w:rPr>
+              <m:t>n</m:t>
+            </m:r>
+          </m:sub>
+        </m:sSub>
+      </m:oMath>
+      <w:r>
+        <w:rPr>
+          <w:rFonts w:eastAsiaTheme="minorEastAsia"/>
+        </w:rPr>
+        <w:t xml:space="preserve"> </w:t>
+      </w:r>
+      <w:proofErr w:type="gramStart"/>
+      <w:r>
+        <w:rPr>
+          <w:rFonts w:eastAsiaTheme="minorEastAsia"/>
+        </w:rPr>
+        <w:t>and</w:t>
+      </w:r>
+      <w:r>
+        <w:rPr>
+          <w:rFonts w:eastAsiaTheme="minorEastAsia"/>
+        </w:rPr>
+        <w:t xml:space="preserve"> </w:t>
+      </w:r>
+      <w:proofErr w:type="gramEnd"/>
+      <m:oMath>
+        <m:r>
+          <w:rPr>
+            <w:rFonts w:ascii="Cambria Math" w:eastAsiaTheme="minorEastAsia" w:hAnsi="Cambria Math"/>
+          </w:rPr>
+          <m:t>l</m:t>
+        </m:r>
+        <m:r>
+          <w:rPr>
+            <w:rFonts w:ascii="Cambria Math" w:eastAsiaTheme="minorEastAsia" w:hAnsi="Cambria Math"/>
+          </w:rPr>
+          <m:t>=</m:t>
         </m:r>
         <m:sSub>
           <m:sSubPr>
@@ -1206,7 +2261,7 @@
               <w:rPr>
                 <w:rFonts w:ascii="Cambria Math" w:eastAsiaTheme="minorEastAsia" w:hAnsi="Cambria Math"/>
               </w:rPr>
-              <m:t>a</m:t>
+              <m:t>l</m:t>
             </m:r>
           </m:e>
           <m:sub>
@@ -1214,7 +2269,93 @@
               <w:rPr>
                 <w:rFonts w:ascii="Cambria Math" w:eastAsiaTheme="minorEastAsia" w:hAnsi="Cambria Math"/>
               </w:rPr>
-              <m:t>2</m:t>
+              <m:t>target</m:t>
+            </m:r>
+          </m:sub>
+        </m:sSub>
+      </m:oMath>
+      <w:r>
+        <w:rPr>
+          <w:rFonts w:eastAsiaTheme="minorEastAsia"/>
+        </w:rPr>
+        <w:t>;</w:t>
+      </w:r>
+      <w:r>
+        <w:rPr>
+          <w:rFonts w:eastAsiaTheme="minorEastAsia"/>
+        </w:rPr>
+        <w:t xml:space="preserve"> </w:t>
+      </w:r>
+      <w:r>
+        <w:rPr>
+          <w:rFonts w:eastAsiaTheme="minorEastAsia"/>
+        </w:rPr>
+        <w:t>maximize</w:t>
+      </w:r>
+      <w:r>
+        <w:rPr>
+          <w:rFonts w:eastAsiaTheme="minorEastAsia"/>
+        </w:rPr>
+        <w:t xml:space="preserve"> </w:t>
+      </w:r>
+      <m:oMath>
+        <m:sSub>
+          <m:sSubPr>
+            <m:ctrlPr>
+              <w:rPr>
+                <w:rFonts w:ascii="Cambria Math" w:eastAsiaTheme="minorEastAsia" w:hAnsi="Cambria Math"/>
+                <w:i/>
+              </w:rPr>
+            </m:ctrlPr>
+          </m:sSubPr>
+          <m:e>
+            <m:r>
+              <w:rPr>
+                <w:rFonts w:ascii="Cambria Math" w:eastAsiaTheme="minorEastAsia" w:hAnsi="Cambria Math"/>
+              </w:rPr>
+              <m:t>s</m:t>
+            </m:r>
+          </m:e>
+          <m:sub>
+            <m:r>
+              <w:rPr>
+                <w:rFonts w:ascii="Cambria Math" w:eastAsiaTheme="minorEastAsia" w:hAnsi="Cambria Math"/>
+              </w:rPr>
+              <m:t>k</m:t>
+            </m:r>
+          </m:sub>
+        </m:sSub>
+      </m:oMath>
+      <w:r>
+        <w:rPr>
+          <w:rFonts w:eastAsiaTheme="minorEastAsia"/>
+        </w:rPr>
+        <w:t xml:space="preserve"> such that </w:t>
+      </w:r>
+      <m:oMath>
+        <m:sSub>
+          <m:sSubPr>
+            <m:ctrlPr>
+              <w:rPr>
+                <w:rFonts w:ascii="Cambria Math" w:eastAsiaTheme="minorEastAsia" w:hAnsi="Cambria Math"/>
+                <w:i/>
+              </w:rPr>
+            </m:ctrlPr>
+          </m:sSubPr>
+          <m:e>
+            <m:r>
+              <w:rPr>
+                <w:rFonts w:ascii="Cambria Math" w:eastAsiaTheme="minorEastAsia" w:hAnsi="Cambria Math"/>
+              </w:rPr>
+              <m:t>s</m:t>
+            </m:r>
+          </m:e>
+          <m:sub>
+            <m:r>
+              <w:rPr>
+                <w:rFonts w:ascii="Cambria Math" w:eastAsiaTheme="minorEastAsia" w:hAnsi="Cambria Math"/>
+              </w:rPr>
+              <m:t>k</m:t>
             </m:r>
           </m:sub>
         </m:sSub>
@@ -1222,8 +2363,42 @@
           <w:rPr>
             <w:rFonts w:ascii="Cambria Math" w:eastAsiaTheme="minorEastAsia" w:hAnsi="Cambria Math"/>
           </w:rPr>
-          <m:t>,</m:t>
+          <m:t>*l≤</m:t>
         </m:r>
+        <m:f>
+          <m:fPr>
+            <m:ctrlPr>
+              <w:rPr>
+                <w:rFonts w:ascii="Cambria Math" w:eastAsiaTheme="minorEastAsia" w:hAnsi="Cambria Math"/>
+                <w:i/>
+              </w:rPr>
+            </m:ctrlPr>
+          </m:fPr>
+          <m:num>
+            <m:r>
+              <w:rPr>
+                <w:rFonts w:ascii="Cambria Math" w:eastAsiaTheme="minorEastAsia" w:hAnsi="Cambria Math"/>
+              </w:rPr>
+              <m:t>β</m:t>
+            </m:r>
+          </m:num>
+          <m:den>
+            <m:r>
+              <w:rPr>
+                <w:rFonts w:ascii="Cambria Math" w:eastAsiaTheme="minorEastAsia" w:hAnsi="Cambria Math"/>
+              </w:rPr>
+              <m:t>c</m:t>
+            </m:r>
+          </m:den>
+        </m:f>
+      </m:oMath>
+      <w:r>
+        <w:rPr>
+          <w:rFonts w:eastAsiaTheme="minorEastAsia"/>
+        </w:rPr>
+        <w:t xml:space="preserve">. If none exists, select </w:t>
+      </w:r>
+      <m:oMath>
         <m:sSub>
           <m:sSubPr>
             <m:ctrlPr>
@@ -1238,7 +2413,7 @@
               <w:rPr>
                 <w:rFonts w:ascii="Cambria Math" w:eastAsiaTheme="minorEastAsia" w:hAnsi="Cambria Math"/>
               </w:rPr>
-              <m:t>a</m:t>
+              <m:t>s</m:t>
             </m:r>
           </m:e>
           <m:sub>
@@ -1246,483 +2421,16 @@
               <w:rPr>
                 <w:rFonts w:ascii="Cambria Math" w:eastAsiaTheme="minorEastAsia" w:hAnsi="Cambria Math"/>
               </w:rPr>
-              <m:t>3</m:t>
+              <m:t>0</m:t>
             </m:r>
           </m:sub>
         </m:sSub>
-        <m:r>
-          <w:rPr>
-            <w:rFonts w:ascii="Cambria Math" w:eastAsiaTheme="minorEastAsia" w:hAnsi="Cambria Math"/>
-          </w:rPr>
-          <m:t>,</m:t>
-        </m:r>
-        <m:sSub>
-          <m:sSubPr>
-            <m:ctrlPr>
-              <w:rPr>
-                <w:rFonts w:ascii="Cambria Math" w:eastAsiaTheme="minorEastAsia" w:hAnsi="Cambria Math"/>
-                <w:i/>
-              </w:rPr>
-            </m:ctrlPr>
-          </m:sSubPr>
-          <m:e>
-            <m:r>
-              <w:rPr>
-                <w:rFonts w:ascii="Cambria Math" w:eastAsiaTheme="minorEastAsia" w:hAnsi="Cambria Math"/>
-              </w:rPr>
-              <m:t>a</m:t>
-            </m:r>
-          </m:e>
-          <m:sub>
-            <m:r>
-              <w:rPr>
-                <w:rFonts w:ascii="Cambria Math" w:eastAsiaTheme="minorEastAsia" w:hAnsi="Cambria Math"/>
-              </w:rPr>
-              <m:t>4</m:t>
-            </m:r>
-          </m:sub>
-        </m:sSub>
-        <m:r>
-          <w:rPr>
-            <w:rFonts w:ascii="Cambria Math" w:eastAsiaTheme="minorEastAsia" w:hAnsi="Cambria Math"/>
-          </w:rPr>
-          <m:t>}</m:t>
-        </m:r>
-      </m:oMath>
-      <w:r>
-        <w:rPr>
-          <w:rFonts w:eastAsiaTheme="minorEastAsia"/>
-        </w:rPr>
-        <w:t xml:space="preserve"> to choose from</w:t>
-      </w:r>
-      <w:r>
-        <w:rPr>
-          <w:rFonts w:eastAsiaTheme="minorEastAsia"/>
-        </w:rPr>
-        <w:t xml:space="preserve"> for </w:t>
-      </w:r>
-      <w:proofErr w:type="gramStart"/>
-      <w:r>
-        <w:rPr>
-          <w:rFonts w:eastAsiaTheme="minorEastAsia"/>
-        </w:rPr>
-        <w:t xml:space="preserve">each </w:t>
-      </w:r>
-      <w:proofErr w:type="gramEnd"/>
-      <m:oMath>
-        <m:sSub>
-          <m:sSubPr>
-            <m:ctrlPr>
-              <w:rPr>
-                <w:rFonts w:ascii="Cambria Math" w:eastAsiaTheme="minorEastAsia" w:hAnsi="Cambria Math"/>
-                <w:i/>
-              </w:rPr>
-            </m:ctrlPr>
-          </m:sSubPr>
-          <m:e>
-            <m:r>
-              <w:rPr>
-                <w:rFonts w:ascii="Cambria Math" w:eastAsiaTheme="minorEastAsia" w:hAnsi="Cambria Math"/>
-              </w:rPr>
-              <m:t>R</m:t>
-            </m:r>
-          </m:e>
-          <m:sub>
-            <m:r>
-              <w:rPr>
-                <w:rFonts w:ascii="Cambria Math" w:eastAsiaTheme="minorEastAsia" w:hAnsi="Cambria Math"/>
-              </w:rPr>
-              <m:t>0</m:t>
-            </m:r>
-          </m:sub>
-        </m:sSub>
-      </m:oMath>
-      <w:r>
-        <w:rPr>
-          <w:rFonts w:eastAsiaTheme="minorEastAsia"/>
-        </w:rPr>
-        <w:t xml:space="preserve">. These four operations should maximize the user experience, being one of the following: high frame rate and size, high frame rate only, high frame size only, </w:t>
-      </w:r>
-      <w:r>
-        <w:rPr>
-          <w:rFonts w:eastAsiaTheme="minorEastAsia"/>
-        </w:rPr>
-        <w:t xml:space="preserve">or </w:t>
-      </w:r>
-      <w:r>
-        <w:rPr>
-          <w:rFonts w:eastAsiaTheme="minorEastAsia"/>
-        </w:rPr>
-        <w:t>low frame rate and size</w:t>
-      </w:r>
-      <w:r>
-        <w:rPr>
-          <w:rFonts w:eastAsiaTheme="minorEastAsia"/>
-        </w:rPr>
-        <w:t>.</w:t>
-      </w:r>
-      <w:r>
-        <w:rPr>
-          <w:rFonts w:eastAsiaTheme="minorEastAsia"/>
-        </w:rPr>
-        <w:t xml:space="preserve"> </w:t>
-      </w:r>
-    </w:p>
-    <w:p>
-      <w:pPr>
-        <w:rPr>
-          <w:rFonts w:eastAsiaTheme="minorEastAsia"/>
-        </w:rPr>
-      </w:pPr>
-    </w:p>
-    <w:p>
-      <w:pPr>
-        <w:rPr>
-          <w:rFonts w:eastAsiaTheme="minorEastAsia"/>
-        </w:rPr>
-      </w:pPr>
-      <w:r>
-        <w:rPr>
-          <w:rFonts w:eastAsiaTheme="minorEastAsia"/>
-        </w:rPr>
-        <w:t xml:space="preserve">Assume </w:t>
-      </w:r>
-      <w:r>
-        <w:rPr>
-          <w:rFonts w:eastAsiaTheme="minorEastAsia"/>
-          <w:b/>
-        </w:rPr>
-        <w:t>C</w:t>
-      </w:r>
-      <w:r>
-        <w:rPr>
-          <w:rFonts w:eastAsiaTheme="minorEastAsia"/>
-        </w:rPr>
-        <w:t xml:space="preserve"> has n values and </w:t>
-      </w:r>
-      <w:r>
-        <w:rPr>
-          <w:rFonts w:eastAsiaTheme="minorEastAsia"/>
-          <w:b/>
-        </w:rPr>
-        <w:t>S</w:t>
-      </w:r>
-      <w:r>
-        <w:rPr>
-          <w:rFonts w:eastAsiaTheme="minorEastAsia"/>
-        </w:rPr>
-        <w:t xml:space="preserve"> has m values</w:t>
-      </w:r>
-      <w:r>
-        <w:rPr>
-          <w:rFonts w:eastAsiaTheme="minorEastAsia"/>
-        </w:rPr>
-        <w:t xml:space="preserve"> and we are given the </w:t>
-      </w:r>
-      <w:proofErr w:type="gramStart"/>
-      <w:r>
-        <w:rPr>
-          <w:rFonts w:eastAsiaTheme="minorEastAsia"/>
-        </w:rPr>
-        <w:t xml:space="preserve">value </w:t>
-      </w:r>
-      <w:proofErr w:type="gramEnd"/>
-      <m:oMath>
-        <m:sSub>
-          <m:sSubPr>
-            <m:ctrlPr>
-              <w:rPr>
-                <w:rFonts w:ascii="Cambria Math" w:eastAsiaTheme="minorEastAsia" w:hAnsi="Cambria Math"/>
-                <w:i/>
-              </w:rPr>
-            </m:ctrlPr>
-          </m:sSubPr>
-          <m:e>
-            <m:r>
-              <w:rPr>
-                <w:rFonts w:ascii="Cambria Math" w:eastAsiaTheme="minorEastAsia" w:hAnsi="Cambria Math"/>
-              </w:rPr>
-              <m:t>l</m:t>
-            </m:r>
-          </m:e>
-          <m:sub>
-            <m:r>
-              <w:rPr>
-                <w:rFonts w:ascii="Cambria Math" w:eastAsiaTheme="minorEastAsia" w:hAnsi="Cambria Math"/>
-              </w:rPr>
-              <m:t>min</m:t>
-            </m:r>
-          </m:sub>
-        </m:sSub>
-      </m:oMath>
-      <w:r>
-        <w:rPr>
-          <w:rFonts w:eastAsiaTheme="minorEastAsia"/>
-        </w:rPr>
-        <w:t>, the minimum allowable bit allocation</w:t>
-      </w:r>
-      <w:bookmarkStart w:id="0" w:name="_GoBack"/>
-      <w:bookmarkEnd w:id="0"/>
-      <w:r>
-        <w:rPr>
-          <w:rFonts w:eastAsiaTheme="minorEastAsia"/>
-        </w:rPr>
-        <w:t>:</w:t>
-      </w:r>
-    </w:p>
-    <w:p>
-      <w:pPr>
-        <w:rPr>
-          <w:rFonts w:eastAsiaTheme="minorEastAsia"/>
-        </w:rPr>
-      </w:pPr>
-    </w:p>
-    <w:p>
-      <w:pPr>
-        <w:rPr>
-          <w:rFonts w:eastAsiaTheme="minorEastAsia"/>
-        </w:rPr>
-      </w:pPr>
-      <m:oMath>
-        <m:sSub>
-          <m:sSubPr>
-            <m:ctrlPr>
-              <w:rPr>
-                <w:rFonts w:ascii="Cambria Math" w:eastAsiaTheme="minorEastAsia" w:hAnsi="Cambria Math"/>
-                <w:i/>
-              </w:rPr>
-            </m:ctrlPr>
-          </m:sSubPr>
-          <m:e>
-            <m:r>
-              <w:rPr>
-                <w:rFonts w:ascii="Cambria Math" w:eastAsiaTheme="minorEastAsia" w:hAnsi="Cambria Math"/>
-              </w:rPr>
-              <m:t>a</m:t>
-            </m:r>
-          </m:e>
-          <m:sub>
-            <m:r>
-              <w:rPr>
-                <w:rFonts w:ascii="Cambria Math" w:eastAsiaTheme="minorEastAsia" w:hAnsi="Cambria Math"/>
-              </w:rPr>
-              <m:t>1</m:t>
-            </m:r>
-          </m:sub>
-        </m:sSub>
-      </m:oMath>
-      <w:r>
-        <w:rPr>
-          <w:rFonts w:eastAsiaTheme="minorEastAsia"/>
-        </w:rPr>
-        <w:t xml:space="preserve">: Select </w:t>
-      </w:r>
-      <m:oMath>
-        <m:sSub>
-          <m:sSubPr>
-            <m:ctrlPr>
-              <w:rPr>
-                <w:rFonts w:ascii="Cambria Math" w:eastAsiaTheme="minorEastAsia" w:hAnsi="Cambria Math"/>
-                <w:i/>
-              </w:rPr>
-            </m:ctrlPr>
-          </m:sSubPr>
-          <m:e>
-            <m:r>
-              <w:rPr>
-                <w:rFonts w:ascii="Cambria Math" w:eastAsiaTheme="minorEastAsia" w:hAnsi="Cambria Math"/>
-              </w:rPr>
-              <m:t>c</m:t>
-            </m:r>
-          </m:e>
-          <m:sub>
-            <m:r>
-              <w:rPr>
-                <w:rFonts w:ascii="Cambria Math" w:eastAsiaTheme="minorEastAsia" w:hAnsi="Cambria Math"/>
-              </w:rPr>
-              <m:t>n</m:t>
-            </m:r>
-          </m:sub>
-        </m:sSub>
-      </m:oMath>
-      <w:proofErr w:type="gramStart"/>
-      <w:r>
-        <w:rPr>
-          <w:rFonts w:eastAsiaTheme="minorEastAsia"/>
-        </w:rPr>
-        <w:t xml:space="preserve">and </w:t>
-      </w:r>
-      <w:proofErr w:type="gramEnd"/>
-      <m:oMath>
-        <m:sSub>
-          <m:sSubPr>
-            <m:ctrlPr>
-              <w:rPr>
-                <w:rFonts w:ascii="Cambria Math" w:eastAsiaTheme="minorEastAsia" w:hAnsi="Cambria Math"/>
-                <w:i/>
-              </w:rPr>
-            </m:ctrlPr>
-          </m:sSubPr>
-          <m:e>
-            <m:r>
-              <w:rPr>
-                <w:rFonts w:ascii="Cambria Math" w:eastAsiaTheme="minorEastAsia" w:hAnsi="Cambria Math"/>
-              </w:rPr>
-              <m:t>s</m:t>
-            </m:r>
-          </m:e>
-          <m:sub>
-            <m:r>
-              <w:rPr>
-                <w:rFonts w:ascii="Cambria Math" w:eastAsiaTheme="minorEastAsia" w:hAnsi="Cambria Math"/>
-              </w:rPr>
-              <m:t>n</m:t>
-            </m:r>
-          </m:sub>
-        </m:sSub>
-      </m:oMath>
-      <w:r>
-        <w:rPr>
-          <w:rFonts w:eastAsiaTheme="minorEastAsia"/>
-        </w:rPr>
-        <w:t xml:space="preserve">, </w:t>
-      </w:r>
-      <m:oMath>
-        <m:r>
-          <w:rPr>
-            <w:rFonts w:ascii="Cambria Math" w:eastAsiaTheme="minorEastAsia" w:hAnsi="Cambria Math"/>
-          </w:rPr>
-          <m:t xml:space="preserve">l </m:t>
-        </m:r>
-      </m:oMath>
-      <w:r>
-        <w:rPr>
-          <w:rFonts w:eastAsiaTheme="minorEastAsia"/>
-        </w:rPr>
-        <w:t>is determined by satisfying (main equation)</w:t>
-      </w:r>
-    </w:p>
-    <w:p>
-      <w:pPr>
-        <w:rPr>
-          <w:rFonts w:eastAsiaTheme="minorEastAsia"/>
-        </w:rPr>
-      </w:pPr>
-      <m:oMath>
-        <m:sSub>
-          <m:sSubPr>
-            <m:ctrlPr>
-              <w:rPr>
-                <w:rFonts w:ascii="Cambria Math" w:eastAsiaTheme="minorEastAsia" w:hAnsi="Cambria Math"/>
-                <w:i/>
-              </w:rPr>
-            </m:ctrlPr>
-          </m:sSubPr>
-          <m:e>
-            <m:r>
-              <w:rPr>
-                <w:rFonts w:ascii="Cambria Math" w:eastAsiaTheme="minorEastAsia" w:hAnsi="Cambria Math"/>
-              </w:rPr>
-              <m:t>a</m:t>
-            </m:r>
-          </m:e>
-          <m:sub>
-            <m:r>
-              <w:rPr>
-                <w:rFonts w:ascii="Cambria Math" w:eastAsiaTheme="minorEastAsia" w:hAnsi="Cambria Math"/>
-              </w:rPr>
-              <m:t>2</m:t>
-            </m:r>
-          </m:sub>
-        </m:sSub>
-      </m:oMath>
-      <w:r>
-        <w:rPr>
-          <w:rFonts w:eastAsiaTheme="minorEastAsia"/>
-        </w:rPr>
-        <w:t xml:space="preserve">: Set </w:t>
-      </w:r>
-      <m:oMath>
-        <m:r>
-          <w:rPr>
-            <w:rFonts w:ascii="Cambria Math" w:eastAsiaTheme="minorEastAsia" w:hAnsi="Cambria Math"/>
-          </w:rPr>
-          <m:t>c=</m:t>
-        </m:r>
-        <m:sSub>
-          <m:sSubPr>
-            <m:ctrlPr>
-              <w:rPr>
-                <w:rFonts w:ascii="Cambria Math" w:eastAsiaTheme="minorEastAsia" w:hAnsi="Cambria Math"/>
-                <w:i/>
-              </w:rPr>
-            </m:ctrlPr>
-          </m:sSubPr>
-          <m:e>
-            <m:r>
-              <w:rPr>
-                <w:rFonts w:ascii="Cambria Math" w:eastAsiaTheme="minorEastAsia" w:hAnsi="Cambria Math"/>
-              </w:rPr>
-              <m:t>c</m:t>
-            </m:r>
-          </m:e>
-          <m:sub>
-            <m:r>
-              <w:rPr>
-                <w:rFonts w:ascii="Cambria Math" w:eastAsiaTheme="minorEastAsia" w:hAnsi="Cambria Math"/>
-              </w:rPr>
-              <m:t>0</m:t>
-            </m:r>
-          </m:sub>
-        </m:sSub>
-      </m:oMath>
-      <w:proofErr w:type="gramStart"/>
-      <w:r>
-        <w:rPr>
-          <w:rFonts w:eastAsiaTheme="minorEastAsia"/>
-        </w:rPr>
-        <w:t xml:space="preserve">and </w:t>
-      </w:r>
-      <w:proofErr w:type="gramEnd"/>
-      <m:oMath>
-        <m:r>
-          <w:rPr>
-            <w:rFonts w:ascii="Cambria Math" w:eastAsiaTheme="minorEastAsia" w:hAnsi="Cambria Math"/>
-          </w:rPr>
-          <m:t>s=</m:t>
-        </m:r>
-        <m:sSub>
-          <m:sSubPr>
-            <m:ctrlPr>
-              <w:rPr>
-                <w:rFonts w:ascii="Cambria Math" w:eastAsiaTheme="minorEastAsia" w:hAnsi="Cambria Math"/>
-                <w:i/>
-              </w:rPr>
-            </m:ctrlPr>
-          </m:sSubPr>
-          <m:e>
-            <m:r>
-              <w:rPr>
-                <w:rFonts w:ascii="Cambria Math" w:eastAsiaTheme="minorEastAsia" w:hAnsi="Cambria Math"/>
-              </w:rPr>
-              <m:t>s</m:t>
-            </m:r>
-          </m:e>
-          <m:sub>
-            <m:r>
-              <w:rPr>
-                <w:rFonts w:ascii="Cambria Math" w:eastAsiaTheme="minorEastAsia" w:hAnsi="Cambria Math"/>
-              </w:rPr>
-              <m:t>0</m:t>
-            </m:r>
-          </m:sub>
-        </m:sSub>
-      </m:oMath>
-      <w:r>
-        <w:rPr>
-          <w:rFonts w:eastAsiaTheme="minorEastAsia"/>
-        </w:rPr>
-        <w:t xml:space="preserve">; Select </w:t>
+      </m:oMath>
+      <w:r>
+        <w:rPr>
+          <w:rFonts w:eastAsiaTheme="minorEastAsia"/>
+        </w:rPr>
+        <w:t xml:space="preserve"> and calculate </w:t>
       </w:r>
       <m:oMath>
         <m:r>
@@ -1736,8 +2444,20 @@
         <w:rPr>
           <w:rFonts w:eastAsiaTheme="minorEastAsia"/>
         </w:rPr>
-        <w:t xml:space="preserve"> such that (main equation) is satisfied; Select increasing values for </w:t>
-      </w:r>
+        <w:t xml:space="preserve"> using equation (above)</w:t>
+      </w:r>
+    </w:p>
+    <w:p>
+      <w:pPr>
+        <w:pStyle w:val="ListParagraph"/>
+        <w:numPr>
+          <w:ilvl w:val="0"/>
+          <w:numId w:val="2"/>
+        </w:numPr>
+        <w:rPr>
+          <w:rFonts w:eastAsiaTheme="minorEastAsia"/>
+        </w:rPr>
+      </w:pPr>
       <m:oMath>
         <m:sSub>
           <m:sSubPr>
@@ -1753,7 +2473,7 @@
               <w:rPr>
                 <w:rFonts w:ascii="Cambria Math" w:eastAsiaTheme="minorEastAsia" w:hAnsi="Cambria Math"/>
               </w:rPr>
-              <m:t>s</m:t>
+              <m:t>a</m:t>
             </m:r>
           </m:e>
           <m:sub>
@@ -1761,23 +2481,105 @@
               <w:rPr>
                 <w:rFonts w:ascii="Cambria Math" w:eastAsiaTheme="minorEastAsia" w:hAnsi="Cambria Math"/>
               </w:rPr>
-              <m:t>i</m:t>
+              <m:t>3</m:t>
             </m:r>
           </m:sub>
         </m:sSub>
+      </m:oMath>
+      <w:r>
+        <w:rPr>
+          <w:rFonts w:eastAsiaTheme="minorEastAsia"/>
+        </w:rPr>
+        <w:t xml:space="preserve">: </w:t>
+      </w:r>
+      <w:r>
+        <w:rPr>
+          <w:rFonts w:eastAsiaTheme="minorEastAsia"/>
+        </w:rPr>
+        <w:t xml:space="preserve"> </w:t>
+      </w:r>
+      <w:r>
+        <w:rPr>
+          <w:rFonts w:eastAsiaTheme="minorEastAsia"/>
+        </w:rPr>
+        <w:t xml:space="preserve">Minimize </w:t>
+      </w:r>
+      <m:oMath>
         <m:r>
           <w:rPr>
             <w:rFonts w:ascii="Cambria Math" w:eastAsiaTheme="minorEastAsia" w:hAnsi="Cambria Math"/>
           </w:rPr>
-          <m:t xml:space="preserve"> </m:t>
+          <m:t>c</m:t>
         </m:r>
       </m:oMath>
       <w:r>
         <w:rPr>
           <w:rFonts w:eastAsiaTheme="minorEastAsia"/>
         </w:rPr>
-        <w:t xml:space="preserve"> </w:t>
-      </w:r>
+        <w:t xml:space="preserve"> and </w:t>
+      </w:r>
+      <m:oMath>
+        <m:r>
+          <w:rPr>
+            <w:rFonts w:ascii="Cambria Math" w:eastAsiaTheme="minorEastAsia" w:hAnsi="Cambria Math"/>
+          </w:rPr>
+          <m:t>s</m:t>
+        </m:r>
+      </m:oMath>
+      <w:r>
+        <w:rPr>
+          <w:rFonts w:eastAsiaTheme="minorEastAsia"/>
+        </w:rPr>
+        <w:t xml:space="preserve">, calculate </w:t>
+      </w:r>
+      <m:oMath>
+        <m:r>
+          <w:rPr>
+            <w:rFonts w:ascii="Cambria Math" w:eastAsiaTheme="minorEastAsia" w:hAnsi="Cambria Math"/>
+          </w:rPr>
+          <m:t>l</m:t>
+        </m:r>
+      </m:oMath>
+      <w:r>
+        <w:rPr>
+          <w:rFonts w:eastAsiaTheme="minorEastAsia"/>
+        </w:rPr>
+        <w:t xml:space="preserve"> such that </w:t>
+      </w:r>
+      <m:oMath>
+        <m:r>
+          <w:rPr>
+            <w:rFonts w:ascii="Cambria Math" w:eastAsiaTheme="minorEastAsia" w:hAnsi="Cambria Math"/>
+          </w:rPr>
+          <m:t>l=</m:t>
+        </m:r>
+        <m:f>
+          <m:fPr>
+            <m:ctrlPr>
+              <w:rPr>
+                <w:rFonts w:ascii="Cambria Math" w:eastAsiaTheme="minorEastAsia" w:hAnsi="Cambria Math"/>
+                <w:i/>
+              </w:rPr>
+            </m:ctrlPr>
+          </m:fPr>
+          <m:num>
+            <m:r>
+              <w:rPr>
+                <w:rFonts w:ascii="Cambria Math" w:eastAsiaTheme="minorEastAsia" w:hAnsi="Cambria Math"/>
+              </w:rPr>
+              <m:t>β</m:t>
+            </m:r>
+          </m:num>
+          <m:den>
+            <m:r>
+              <w:rPr>
+                <w:rFonts w:ascii="Cambria Math" w:eastAsiaTheme="minorEastAsia" w:hAnsi="Cambria Math"/>
+              </w:rPr>
+              <m:t>c*s</m:t>
+            </m:r>
+          </m:den>
+        </m:f>
+      </m:oMath>
     </w:p>
     <w:p>
       <w:pPr>
@@ -1785,6 +2587,34 @@
           <w:rFonts w:eastAsiaTheme="minorEastAsia"/>
         </w:rPr>
       </w:pPr>
+      <w:r>
+        <w:rPr>
+          <w:rFonts w:eastAsiaTheme="minorEastAsia"/>
+        </w:rPr>
+        <w:t xml:space="preserve">These operations provide an effective way to maximize the </w:t>
+      </w:r>
+      <w:proofErr w:type="spellStart"/>
+      <w:r>
+        <w:rPr>
+          <w:rFonts w:eastAsiaTheme="minorEastAsia"/>
+        </w:rPr>
+        <w:t>QoE</w:t>
+      </w:r>
+      <w:proofErr w:type="spellEnd"/>
+      <w:r>
+        <w:rPr>
+          <w:rFonts w:eastAsiaTheme="minorEastAsia"/>
+        </w:rPr>
+        <w:t xml:space="preserve"> based on user</w:t>
+      </w:r>
+      <w:r>
+        <w:rPr>
+          <w:rFonts w:eastAsiaTheme="minorEastAsia"/>
+        </w:rPr>
+        <w:t xml:space="preserve"> classification. Each video parameter is maximized according to the preference of the user, giving precedence to the parameter found most important. In our performance evaluation, we will compare the above method against single dimensional SNR resolution adaptation.</w:t>
+      </w:r>
+      <w:bookmarkStart w:id="0" w:name="_GoBack"/>
+      <w:bookmarkEnd w:id="0"/>
     </w:p>
     <w:p>
       <w:pPr>
@@ -1792,12 +2622,6 @@
           <w:rFonts w:eastAsiaTheme="minorEastAsia"/>
         </w:rPr>
       </w:pPr>
-      <w:r>
-        <w:rPr>
-          <w:rFonts w:eastAsiaTheme="minorEastAsia"/>
-        </w:rPr>
-        <w:t>The adaptation model we employ should reflect this math. The point is to select an operation which will maximize the utility. The way that we select this operation is based on the class the user falls into. It could even be one operation and a set of coefficients (weights) that are determined based on the user’s class.</w:t>
-      </w:r>
     </w:p>
     <w:sectPr>
       <w:pgSz w:w="12240" w:h="15840"/>
@@ -1807,6 +2631,243 @@
     </w:sectPr>
   </w:body>
 </w:document>
+</file>
+
+<file path=word/numbering.xml><?xml version="1.0" encoding="utf-8"?>
+<w:numbering xmlns:wpc="http://schemas.microsoft.com/office/word/2010/wordprocessingCanvas" xmlns:mc="http://schemas.openxmlformats.org/markup-compatibility/2006" xmlns:o="urn:schemas-microsoft-com:office:office" xmlns:r="http://schemas.openxmlformats.org/officeDocument/2006/relationships" xmlns:m="http://schemas.openxmlformats.org/officeDocument/2006/math" xmlns:v="urn:schemas-microsoft-com:vml" xmlns:wp14="http://schemas.microsoft.com/office/word/2010/wordprocessingDrawing" xmlns:wp="http://schemas.openxmlformats.org/drawingml/2006/wordprocessingDrawing" xmlns:w10="urn:schemas-microsoft-com:office:word" xmlns:w="http://schemas.openxmlformats.org/wordprocessingml/2006/main" xmlns:w14="http://schemas.microsoft.com/office/word/2010/wordml" xmlns:wpg="http://schemas.microsoft.com/office/word/2010/wordprocessingGroup" xmlns:wpi="http://schemas.microsoft.com/office/word/2010/wordprocessingInk" xmlns:wne="http://schemas.microsoft.com/office/word/2006/wordml" xmlns:wps="http://schemas.microsoft.com/office/word/2010/wordprocessingShape" mc:Ignorable="w14 wp14">
+  <w:abstractNum w:abstractNumId="0">
+    <w:nsid w:val="44942794"/>
+    <w:multiLevelType w:val="hybridMultilevel"/>
+    <w:tmpl w:val="13142902"/>
+    <w:lvl w:ilvl="0" w:tplc="04090001">
+      <w:start w:val="1"/>
+      <w:numFmt w:val="bullet"/>
+      <w:lvlText w:val=""/>
+      <w:lvlJc w:val="left"/>
+      <w:pPr>
+        <w:ind w:left="720" w:hanging="360"/>
+      </w:pPr>
+      <w:rPr>
+        <w:rFonts w:ascii="Symbol" w:hAnsi="Symbol" w:hint="default"/>
+      </w:rPr>
+    </w:lvl>
+    <w:lvl w:ilvl="1" w:tplc="04090003" w:tentative="1">
+      <w:start w:val="1"/>
+      <w:numFmt w:val="bullet"/>
+      <w:lvlText w:val="o"/>
+      <w:lvlJc w:val="left"/>
+      <w:pPr>
+        <w:ind w:left="1440" w:hanging="360"/>
+      </w:pPr>
+      <w:rPr>
+        <w:rFonts w:ascii="Courier New" w:hAnsi="Courier New" w:cs="Courier New" w:hint="default"/>
+      </w:rPr>
+    </w:lvl>
+    <w:lvl w:ilvl="2" w:tplc="04090005" w:tentative="1">
+      <w:start w:val="1"/>
+      <w:numFmt w:val="bullet"/>
+      <w:lvlText w:val=""/>
+      <w:lvlJc w:val="left"/>
+      <w:pPr>
+        <w:ind w:left="2160" w:hanging="360"/>
+      </w:pPr>
+      <w:rPr>
+        <w:rFonts w:ascii="Wingdings" w:hAnsi="Wingdings" w:hint="default"/>
+      </w:rPr>
+    </w:lvl>
+    <w:lvl w:ilvl="3" w:tplc="04090001" w:tentative="1">
+      <w:start w:val="1"/>
+      <w:numFmt w:val="bullet"/>
+      <w:lvlText w:val=""/>
+      <w:lvlJc w:val="left"/>
+      <w:pPr>
+        <w:ind w:left="2880" w:hanging="360"/>
+      </w:pPr>
+      <w:rPr>
+        <w:rFonts w:ascii="Symbol" w:hAnsi="Symbol" w:hint="default"/>
+      </w:rPr>
+    </w:lvl>
+    <w:lvl w:ilvl="4" w:tplc="04090003" w:tentative="1">
+      <w:start w:val="1"/>
+      <w:numFmt w:val="bullet"/>
+      <w:lvlText w:val="o"/>
+      <w:lvlJc w:val="left"/>
+      <w:pPr>
+        <w:ind w:left="3600" w:hanging="360"/>
+      </w:pPr>
+      <w:rPr>
+        <w:rFonts w:ascii="Courier New" w:hAnsi="Courier New" w:cs="Courier New" w:hint="default"/>
+      </w:rPr>
+    </w:lvl>
+    <w:lvl w:ilvl="5" w:tplc="04090005" w:tentative="1">
+      <w:start w:val="1"/>
+      <w:numFmt w:val="bullet"/>
+      <w:lvlText w:val=""/>
+      <w:lvlJc w:val="left"/>
+      <w:pPr>
+        <w:ind w:left="4320" w:hanging="360"/>
+      </w:pPr>
+      <w:rPr>
+        <w:rFonts w:ascii="Wingdings" w:hAnsi="Wingdings" w:hint="default"/>
+      </w:rPr>
+    </w:lvl>
+    <w:lvl w:ilvl="6" w:tplc="04090001" w:tentative="1">
+      <w:start w:val="1"/>
+      <w:numFmt w:val="bullet"/>
+      <w:lvlText w:val=""/>
+      <w:lvlJc w:val="left"/>
+      <w:pPr>
+        <w:ind w:left="5040" w:hanging="360"/>
+      </w:pPr>
+      <w:rPr>
+        <w:rFonts w:ascii="Symbol" w:hAnsi="Symbol" w:hint="default"/>
+      </w:rPr>
+    </w:lvl>
+    <w:lvl w:ilvl="7" w:tplc="04090003" w:tentative="1">
+      <w:start w:val="1"/>
+      <w:numFmt w:val="bullet"/>
+      <w:lvlText w:val="o"/>
+      <w:lvlJc w:val="left"/>
+      <w:pPr>
+        <w:ind w:left="5760" w:hanging="360"/>
+      </w:pPr>
+      <w:rPr>
+        <w:rFonts w:ascii="Courier New" w:hAnsi="Courier New" w:cs="Courier New" w:hint="default"/>
+      </w:rPr>
+    </w:lvl>
+    <w:lvl w:ilvl="8" w:tplc="04090005" w:tentative="1">
+      <w:start w:val="1"/>
+      <w:numFmt w:val="bullet"/>
+      <w:lvlText w:val=""/>
+      <w:lvlJc w:val="left"/>
+      <w:pPr>
+        <w:ind w:left="6480" w:hanging="360"/>
+      </w:pPr>
+      <w:rPr>
+        <w:rFonts w:ascii="Wingdings" w:hAnsi="Wingdings" w:hint="default"/>
+      </w:rPr>
+    </w:lvl>
+  </w:abstractNum>
+  <w:abstractNum w:abstractNumId="1">
+    <w:nsid w:val="7B4A1642"/>
+    <w:multiLevelType w:val="hybridMultilevel"/>
+    <w:tmpl w:val="4F8C3A7C"/>
+    <w:lvl w:ilvl="0" w:tplc="04090001">
+      <w:start w:val="1"/>
+      <w:numFmt w:val="bullet"/>
+      <w:lvlText w:val=""/>
+      <w:lvlJc w:val="left"/>
+      <w:pPr>
+        <w:ind w:left="720" w:hanging="360"/>
+      </w:pPr>
+      <w:rPr>
+        <w:rFonts w:ascii="Symbol" w:hAnsi="Symbol" w:hint="default"/>
+      </w:rPr>
+    </w:lvl>
+    <w:lvl w:ilvl="1" w:tplc="04090003" w:tentative="1">
+      <w:start w:val="1"/>
+      <w:numFmt w:val="bullet"/>
+      <w:lvlText w:val="o"/>
+      <w:lvlJc w:val="left"/>
+      <w:pPr>
+        <w:ind w:left="1440" w:hanging="360"/>
+      </w:pPr>
+      <w:rPr>
+        <w:rFonts w:ascii="Courier New" w:hAnsi="Courier New" w:cs="Courier New" w:hint="default"/>
+      </w:rPr>
+    </w:lvl>
+    <w:lvl w:ilvl="2" w:tplc="04090005" w:tentative="1">
+      <w:start w:val="1"/>
+      <w:numFmt w:val="bullet"/>
+      <w:lvlText w:val=""/>
+      <w:lvlJc w:val="left"/>
+      <w:pPr>
+        <w:ind w:left="2160" w:hanging="360"/>
+      </w:pPr>
+      <w:rPr>
+        <w:rFonts w:ascii="Wingdings" w:hAnsi="Wingdings" w:hint="default"/>
+      </w:rPr>
+    </w:lvl>
+    <w:lvl w:ilvl="3" w:tplc="04090001" w:tentative="1">
+      <w:start w:val="1"/>
+      <w:numFmt w:val="bullet"/>
+      <w:lvlText w:val=""/>
+      <w:lvlJc w:val="left"/>
+      <w:pPr>
+        <w:ind w:left="2880" w:hanging="360"/>
+      </w:pPr>
+      <w:rPr>
+        <w:rFonts w:ascii="Symbol" w:hAnsi="Symbol" w:hint="default"/>
+      </w:rPr>
+    </w:lvl>
+    <w:lvl w:ilvl="4" w:tplc="04090003" w:tentative="1">
+      <w:start w:val="1"/>
+      <w:numFmt w:val="bullet"/>
+      <w:lvlText w:val="o"/>
+      <w:lvlJc w:val="left"/>
+      <w:pPr>
+        <w:ind w:left="3600" w:hanging="360"/>
+      </w:pPr>
+      <w:rPr>
+        <w:rFonts w:ascii="Courier New" w:hAnsi="Courier New" w:cs="Courier New" w:hint="default"/>
+      </w:rPr>
+    </w:lvl>
+    <w:lvl w:ilvl="5" w:tplc="04090005" w:tentative="1">
+      <w:start w:val="1"/>
+      <w:numFmt w:val="bullet"/>
+      <w:lvlText w:val=""/>
+      <w:lvlJc w:val="left"/>
+      <w:pPr>
+        <w:ind w:left="4320" w:hanging="360"/>
+      </w:pPr>
+      <w:rPr>
+        <w:rFonts w:ascii="Wingdings" w:hAnsi="Wingdings" w:hint="default"/>
+      </w:rPr>
+    </w:lvl>
+    <w:lvl w:ilvl="6" w:tplc="04090001" w:tentative="1">
+      <w:start w:val="1"/>
+      <w:numFmt w:val="bullet"/>
+      <w:lvlText w:val=""/>
+      <w:lvlJc w:val="left"/>
+      <w:pPr>
+        <w:ind w:left="5040" w:hanging="360"/>
+      </w:pPr>
+      <w:rPr>
+        <w:rFonts w:ascii="Symbol" w:hAnsi="Symbol" w:hint="default"/>
+      </w:rPr>
+    </w:lvl>
+    <w:lvl w:ilvl="7" w:tplc="04090003" w:tentative="1">
+      <w:start w:val="1"/>
+      <w:numFmt w:val="bullet"/>
+      <w:lvlText w:val="o"/>
+      <w:lvlJc w:val="left"/>
+      <w:pPr>
+        <w:ind w:left="5760" w:hanging="360"/>
+      </w:pPr>
+      <w:rPr>
+        <w:rFonts w:ascii="Courier New" w:hAnsi="Courier New" w:cs="Courier New" w:hint="default"/>
+      </w:rPr>
+    </w:lvl>
+    <w:lvl w:ilvl="8" w:tplc="04090005" w:tentative="1">
+      <w:start w:val="1"/>
+      <w:numFmt w:val="bullet"/>
+      <w:lvlText w:val=""/>
+      <w:lvlJc w:val="left"/>
+      <w:pPr>
+        <w:ind w:left="6480" w:hanging="360"/>
+      </w:pPr>
+      <w:rPr>
+        <w:rFonts w:ascii="Wingdings" w:hAnsi="Wingdings" w:hint="default"/>
+      </w:rPr>
+    </w:lvl>
+  </w:abstractNum>
+  <w:num w:numId="1">
+    <w:abstractNumId w:val="1"/>
+  </w:num>
+  <w:num w:numId="2">
+    <w:abstractNumId w:val="0"/>
+  </w:num>
+</w:numbering>
 </file>
 
 <file path=word/styles.xml><?xml version="1.0" encoding="utf-8"?>
@@ -2057,6 +3118,17 @@
       <w:sz w:val="16"/>
       <w:szCs w:val="16"/>
     </w:rPr>
+  </w:style>
+  <w:style w:type="paragraph" w:styleId="ListParagraph">
+    <w:name w:val="List Paragraph"/>
+    <w:basedOn w:val="Normal"/>
+    <w:uiPriority w:val="34"/>
+    <w:qFormat/>
+    <w:rsid w:val="00E17032"/>
+    <w:pPr>
+      <w:ind w:left="720"/>
+      <w:contextualSpacing/>
+    </w:pPr>
   </w:style>
 </w:styles>
 </file>
@@ -2309,6 +3381,17 @@
       <w:sz w:val="16"/>
       <w:szCs w:val="16"/>
     </w:rPr>
+  </w:style>
+  <w:style w:type="paragraph" w:styleId="ListParagraph">
+    <w:name w:val="List Paragraph"/>
+    <w:basedOn w:val="Normal"/>
+    <w:uiPriority w:val="34"/>
+    <w:qFormat/>
+    <w:rsid w:val="00E17032"/>
+    <w:pPr>
+      <w:ind w:left="720"/>
+      <w:contextualSpacing/>
+    </w:pPr>
   </w:style>
 </w:styles>
 </file>

</xml_diff>